<commit_message>
req spec mostly done and ready to check
</commit_message>
<xml_diff>
--- a/Documentation/ProjectDocumentation/RequirementsSpecification.docx
+++ b/Documentation/ProjectDocumentation/RequirementsSpecification.docx
@@ -9,7 +9,7 @@
           <w:lang w:val="de-DE"/>
         </w:rPr>
       </w:pPr>
-      <w:bookmarkStart w:id="0" w:name="_Toc92030963"/>
+      <w:bookmarkStart w:id="0" w:name="_Toc94446449"/>
       <w:r>
         <w:rPr>
           <w:lang w:val="de-DE"/>
@@ -76,7 +76,6 @@
         </w:rPr>
         <w:t>Datum</w:t>
       </w:r>
-      <w:proofErr w:type="gramStart"/>
       <w:r>
         <w:rPr>
           <w:lang w:val="de-DE"/>
@@ -87,14 +86,7 @@
         <w:rPr>
           <w:lang w:val="de-DE"/>
         </w:rPr>
-        <w:t>,</w:t>
-      </w:r>
-      <w:proofErr w:type="gramEnd"/>
-      <w:r>
-        <w:rPr>
-          <w:lang w:val="de-DE"/>
-        </w:rPr>
-        <w:t xml:space="preserve"> Version</w:t>
+        <w:t>, Version</w:t>
       </w:r>
       <w:r>
         <w:rPr>
@@ -446,7 +438,7 @@
           <w:r>
             <w:fldChar w:fldCharType="separate"/>
           </w:r>
-          <w:hyperlink w:anchor="_Toc92030963" w:history="1">
+          <w:hyperlink w:anchor="_Toc94446449" w:history="1">
             <w:r>
               <w:rPr>
                 <w:rStyle w:val="Hyperlink"/>
@@ -474,7 +466,7 @@
                 <w:noProof/>
                 <w:webHidden/>
               </w:rPr>
-              <w:instrText xml:space="preserve"> PAGEREF _Toc92030963 \h </w:instrText>
+              <w:instrText xml:space="preserve"> PAGEREF _Toc94446449 \h </w:instrText>
             </w:r>
             <w:r>
               <w:rPr>
@@ -519,7 +511,7 @@
               <w:lang w:val="de-CH" w:eastAsia="de-CH"/>
             </w:rPr>
           </w:pPr>
-          <w:hyperlink w:anchor="_Toc92030964" w:history="1">
+          <w:hyperlink w:anchor="_Toc94446450" w:history="1">
             <w:r>
               <w:rPr>
                 <w:rStyle w:val="Hyperlink"/>
@@ -547,7 +539,7 @@
                 <w:noProof/>
                 <w:webHidden/>
               </w:rPr>
-              <w:instrText xml:space="preserve"> PAGEREF _Toc92030964 \h </w:instrText>
+              <w:instrText xml:space="preserve"> PAGEREF _Toc94446450 \h </w:instrText>
             </w:r>
             <w:r>
               <w:rPr>
@@ -593,7 +585,7 @@
               <w:lang w:val="de-CH" w:eastAsia="de-CH"/>
             </w:rPr>
           </w:pPr>
-          <w:hyperlink w:anchor="_Toc92030965" w:history="1">
+          <w:hyperlink w:anchor="_Toc94446451" w:history="1">
             <w:r>
               <w:rPr>
                 <w:rStyle w:val="Hyperlink"/>
@@ -610,7 +602,7 @@
                 <w:szCs w:val="22"/>
                 <w:lang w:val="de-CH" w:eastAsia="de-CH"/>
               </w:rPr>
-              <w:t xml:space="preserve"> </w:t>
+              <w:tab/>
             </w:r>
             <w:r>
               <w:rPr>
@@ -639,7 +631,7 @@
                 <w:noProof/>
                 <w:webHidden/>
               </w:rPr>
-              <w:instrText xml:space="preserve"> PAGEREF _Toc92030965 \h </w:instrText>
+              <w:instrText xml:space="preserve"> PAGEREF _Toc94446451 \h </w:instrText>
             </w:r>
             <w:r>
               <w:rPr>
@@ -684,11 +676,12 @@
               <w:lang w:val="de-CH" w:eastAsia="de-CH"/>
             </w:rPr>
           </w:pPr>
-          <w:hyperlink w:anchor="_Toc92030966" w:history="1">
+          <w:hyperlink w:anchor="_Toc94446452" w:history="1">
             <w:r>
               <w:rPr>
                 <w:rStyle w:val="Hyperlink"/>
                 <w:noProof/>
+                <w:highlight w:val="green"/>
                 <w:lang w:val="de-DE"/>
               </w:rPr>
               <w:t>1.2 Gültigkeit des Dokuments</w:t>
@@ -712,7 +705,7 @@
                 <w:noProof/>
                 <w:webHidden/>
               </w:rPr>
-              <w:instrText xml:space="preserve"> PAGEREF _Toc92030966 \h </w:instrText>
+              <w:instrText xml:space="preserve"> PAGEREF _Toc94446452 \h </w:instrText>
             </w:r>
             <w:r>
               <w:rPr>
@@ -757,11 +750,12 @@
               <w:lang w:val="de-CH" w:eastAsia="de-CH"/>
             </w:rPr>
           </w:pPr>
-          <w:hyperlink w:anchor="_Toc92030967" w:history="1">
+          <w:hyperlink w:anchor="_Toc94446453" w:history="1">
             <w:r>
               <w:rPr>
                 <w:rStyle w:val="Hyperlink"/>
                 <w:noProof/>
+                <w:highlight w:val="red"/>
                 <w:lang w:val="de-DE"/>
               </w:rPr>
               <w:t>1.3 Begriffsbestimmungen und Abkürzungen</w:t>
@@ -785,7 +779,7 @@
                 <w:noProof/>
                 <w:webHidden/>
               </w:rPr>
-              <w:instrText xml:space="preserve"> PAGEREF _Toc92030967 \h </w:instrText>
+              <w:instrText xml:space="preserve"> PAGEREF _Toc94446453 \h </w:instrText>
             </w:r>
             <w:r>
               <w:rPr>
@@ -830,11 +824,12 @@
               <w:lang w:val="de-CH" w:eastAsia="de-CH"/>
             </w:rPr>
           </w:pPr>
-          <w:hyperlink w:anchor="_Toc92030968" w:history="1">
+          <w:hyperlink w:anchor="_Toc94446454" w:history="1">
             <w:r>
               <w:rPr>
                 <w:rStyle w:val="Hyperlink"/>
                 <w:noProof/>
+                <w:highlight w:val="green"/>
                 <w:lang w:val="de-DE"/>
               </w:rPr>
               <w:t>1.4 Zusammenhang mit anderen Dokumenten</w:t>
@@ -858,7 +853,7 @@
                 <w:noProof/>
                 <w:webHidden/>
               </w:rPr>
-              <w:instrText xml:space="preserve"> PAGEREF _Toc92030968 \h </w:instrText>
+              <w:instrText xml:space="preserve"> PAGEREF _Toc94446454 \h </w:instrText>
             </w:r>
             <w:r>
               <w:rPr>
@@ -903,11 +898,12 @@
               <w:lang w:val="de-CH" w:eastAsia="de-CH"/>
             </w:rPr>
           </w:pPr>
-          <w:hyperlink w:anchor="_Toc92030969" w:history="1">
+          <w:hyperlink w:anchor="_Toc94446455" w:history="1">
             <w:r>
               <w:rPr>
                 <w:rStyle w:val="Hyperlink"/>
                 <w:noProof/>
+                <w:highlight w:val="yellow"/>
                 <w:lang w:val="de-DE"/>
               </w:rPr>
               <w:t>1.5 Überblick über das Dokument</w:t>
@@ -931,7 +927,7 @@
                 <w:noProof/>
                 <w:webHidden/>
               </w:rPr>
-              <w:instrText xml:space="preserve"> PAGEREF _Toc92030969 \h </w:instrText>
+              <w:instrText xml:space="preserve"> PAGEREF _Toc94446455 \h </w:instrText>
             </w:r>
             <w:r>
               <w:rPr>
@@ -976,7 +972,7 @@
               <w:lang w:val="de-CH" w:eastAsia="de-CH"/>
             </w:rPr>
           </w:pPr>
-          <w:hyperlink w:anchor="_Toc92030970" w:history="1">
+          <w:hyperlink w:anchor="_Toc94446456" w:history="1">
             <w:r>
               <w:rPr>
                 <w:rStyle w:val="Hyperlink"/>
@@ -1004,7 +1000,7 @@
                 <w:noProof/>
                 <w:webHidden/>
               </w:rPr>
-              <w:instrText xml:space="preserve"> PAGEREF _Toc92030970 \h </w:instrText>
+              <w:instrText xml:space="preserve"> PAGEREF _Toc94446456 \h </w:instrText>
             </w:r>
             <w:r>
               <w:rPr>
@@ -1049,11 +1045,12 @@
               <w:lang w:val="de-CH" w:eastAsia="de-CH"/>
             </w:rPr>
           </w:pPr>
-          <w:hyperlink w:anchor="_Toc92030971" w:history="1">
+          <w:hyperlink w:anchor="_Toc94446457" w:history="1">
             <w:r>
               <w:rPr>
                 <w:rStyle w:val="Hyperlink"/>
                 <w:noProof/>
+                <w:highlight w:val="green"/>
                 <w:lang w:val="de-DE"/>
               </w:rPr>
               <w:t>2.1 Zusammenhang mit bereits laufenden Projekten</w:t>
@@ -1077,7 +1074,7 @@
                 <w:noProof/>
                 <w:webHidden/>
               </w:rPr>
-              <w:instrText xml:space="preserve"> PAGEREF _Toc92030971 \h </w:instrText>
+              <w:instrText xml:space="preserve"> PAGEREF _Toc94446457 \h </w:instrText>
             </w:r>
             <w:r>
               <w:rPr>
@@ -1122,11 +1119,12 @@
               <w:lang w:val="de-CH" w:eastAsia="de-CH"/>
             </w:rPr>
           </w:pPr>
-          <w:hyperlink w:anchor="_Toc92030972" w:history="1">
+          <w:hyperlink w:anchor="_Toc94446458" w:history="1">
             <w:r>
               <w:rPr>
                 <w:rStyle w:val="Hyperlink"/>
                 <w:noProof/>
+                <w:highlight w:val="green"/>
                 <w:lang w:val="de-DE"/>
               </w:rPr>
               <w:t>2.2 Zusammenhang mit Vorgänger- und Nachfolgeprojekten</w:t>
@@ -1150,7 +1148,7 @@
                 <w:noProof/>
                 <w:webHidden/>
               </w:rPr>
-              <w:instrText xml:space="preserve"> PAGEREF _Toc92030972 \h </w:instrText>
+              <w:instrText xml:space="preserve"> PAGEREF _Toc94446458 \h </w:instrText>
             </w:r>
             <w:r>
               <w:rPr>
@@ -1195,11 +1193,12 @@
               <w:lang w:val="de-CH" w:eastAsia="de-CH"/>
             </w:rPr>
           </w:pPr>
-          <w:hyperlink w:anchor="_Toc92030973" w:history="1">
+          <w:hyperlink w:anchor="_Toc94446459" w:history="1">
             <w:r>
               <w:rPr>
                 <w:rStyle w:val="Hyperlink"/>
                 <w:noProof/>
+                <w:highlight w:val="green"/>
                 <w:lang w:val="de-DE"/>
               </w:rPr>
               <w:t>2.3 Zweck des Produkts</w:t>
@@ -1223,7 +1222,7 @@
                 <w:noProof/>
                 <w:webHidden/>
               </w:rPr>
-              <w:instrText xml:space="preserve"> PAGEREF _Toc92030973 \h </w:instrText>
+              <w:instrText xml:space="preserve"> PAGEREF _Toc94446459 \h </w:instrText>
             </w:r>
             <w:r>
               <w:rPr>
@@ -1268,11 +1267,12 @@
               <w:lang w:val="de-CH" w:eastAsia="de-CH"/>
             </w:rPr>
           </w:pPr>
-          <w:hyperlink w:anchor="_Toc92030974" w:history="1">
+          <w:hyperlink w:anchor="_Toc94446460" w:history="1">
             <w:r>
               <w:rPr>
                 <w:rStyle w:val="Hyperlink"/>
                 <w:noProof/>
+                <w:highlight w:val="green"/>
                 <w:lang w:val="de-DE"/>
               </w:rPr>
               <w:t>2.4 Abgrenzung und Einbettung des Produkts</w:t>
@@ -1296,7 +1296,7 @@
                 <w:noProof/>
                 <w:webHidden/>
               </w:rPr>
-              <w:instrText xml:space="preserve"> PAGEREF _Toc92030974 \h </w:instrText>
+              <w:instrText xml:space="preserve"> PAGEREF _Toc94446460 \h </w:instrText>
             </w:r>
             <w:r>
               <w:rPr>
@@ -1316,7 +1316,7 @@
                 <w:noProof/>
                 <w:webHidden/>
               </w:rPr>
-              <w:t>4</w:t>
+              <w:t>5</w:t>
             </w:r>
             <w:r>
               <w:rPr>
@@ -1341,11 +1341,12 @@
               <w:lang w:val="de-CH" w:eastAsia="de-CH"/>
             </w:rPr>
           </w:pPr>
-          <w:hyperlink w:anchor="_Toc92030975" w:history="1">
+          <w:hyperlink w:anchor="_Toc94446461" w:history="1">
             <w:r>
               <w:rPr>
                 <w:rStyle w:val="Hyperlink"/>
                 <w:noProof/>
+                <w:highlight w:val="green"/>
                 <w:lang w:val="de-DE"/>
               </w:rPr>
               <w:t>2.5 Überblick über die geforderte Funktionalität</w:t>
@@ -1369,7 +1370,7 @@
                 <w:noProof/>
                 <w:webHidden/>
               </w:rPr>
-              <w:instrText xml:space="preserve"> PAGEREF _Toc92030975 \h </w:instrText>
+              <w:instrText xml:space="preserve"> PAGEREF _Toc94446461 \h </w:instrText>
             </w:r>
             <w:r>
               <w:rPr>
@@ -1389,7 +1390,7 @@
                 <w:noProof/>
                 <w:webHidden/>
               </w:rPr>
-              <w:t>4</w:t>
+              <w:t>5</w:t>
             </w:r>
             <w:r>
               <w:rPr>
@@ -1414,11 +1415,12 @@
               <w:lang w:val="de-CH" w:eastAsia="de-CH"/>
             </w:rPr>
           </w:pPr>
-          <w:hyperlink w:anchor="_Toc92030976" w:history="1">
+          <w:hyperlink w:anchor="_Toc94446462" w:history="1">
             <w:r>
               <w:rPr>
                 <w:rStyle w:val="Hyperlink"/>
                 <w:noProof/>
+                <w:highlight w:val="yellow"/>
                 <w:lang w:val="de-DE"/>
               </w:rPr>
               <w:t>2.6 Allgemeine Einschränkungen</w:t>
@@ -1442,7 +1444,7 @@
                 <w:noProof/>
                 <w:webHidden/>
               </w:rPr>
-              <w:instrText xml:space="preserve"> PAGEREF _Toc92030976 \h </w:instrText>
+              <w:instrText xml:space="preserve"> PAGEREF _Toc94446462 \h </w:instrText>
             </w:r>
             <w:r>
               <w:rPr>
@@ -1462,7 +1464,7 @@
                 <w:noProof/>
                 <w:webHidden/>
               </w:rPr>
-              <w:t>4</w:t>
+              <w:t>5</w:t>
             </w:r>
             <w:r>
               <w:rPr>
@@ -1487,11 +1489,12 @@
               <w:lang w:val="de-CH" w:eastAsia="de-CH"/>
             </w:rPr>
           </w:pPr>
-          <w:hyperlink w:anchor="_Toc92030977" w:history="1">
+          <w:hyperlink w:anchor="_Toc94446463" w:history="1">
             <w:r>
               <w:rPr>
                 <w:rStyle w:val="Hyperlink"/>
                 <w:noProof/>
+                <w:highlight w:val="green"/>
                 <w:lang w:val="de-DE"/>
               </w:rPr>
               <w:t>2.7 Vorgaben zu Hardware und Software</w:t>
@@ -1515,7 +1518,7 @@
                 <w:noProof/>
                 <w:webHidden/>
               </w:rPr>
-              <w:instrText xml:space="preserve"> PAGEREF _Toc92030977 \h </w:instrText>
+              <w:instrText xml:space="preserve"> PAGEREF _Toc94446463 \h </w:instrText>
             </w:r>
             <w:r>
               <w:rPr>
@@ -1535,7 +1538,7 @@
                 <w:noProof/>
                 <w:webHidden/>
               </w:rPr>
-              <w:t>4</w:t>
+              <w:t>5</w:t>
             </w:r>
             <w:r>
               <w:rPr>
@@ -1560,11 +1563,12 @@
               <w:lang w:val="de-CH" w:eastAsia="de-CH"/>
             </w:rPr>
           </w:pPr>
-          <w:hyperlink w:anchor="_Toc92030978" w:history="1">
+          <w:hyperlink w:anchor="_Toc94446464" w:history="1">
             <w:r>
               <w:rPr>
                 <w:rStyle w:val="Hyperlink"/>
                 <w:noProof/>
+                <w:highlight w:val="green"/>
                 <w:lang w:val="de-DE"/>
               </w:rPr>
               <w:t>2.8 Benutzer des Produkts</w:t>
@@ -1588,7 +1592,7 @@
                 <w:noProof/>
                 <w:webHidden/>
               </w:rPr>
-              <w:instrText xml:space="preserve"> PAGEREF _Toc92030978 \h </w:instrText>
+              <w:instrText xml:space="preserve"> PAGEREF _Toc94446464 \h </w:instrText>
             </w:r>
             <w:r>
               <w:rPr>
@@ -1608,7 +1612,7 @@
                 <w:noProof/>
                 <w:webHidden/>
               </w:rPr>
-              <w:t>4</w:t>
+              <w:t>6</w:t>
             </w:r>
             <w:r>
               <w:rPr>
@@ -1633,7 +1637,7 @@
               <w:lang w:val="de-CH" w:eastAsia="de-CH"/>
             </w:rPr>
           </w:pPr>
-          <w:hyperlink w:anchor="_Toc92030979" w:history="1">
+          <w:hyperlink w:anchor="_Toc94446465" w:history="1">
             <w:r>
               <w:rPr>
                 <w:rStyle w:val="Hyperlink"/>
@@ -1661,7 +1665,7 @@
                 <w:noProof/>
                 <w:webHidden/>
               </w:rPr>
-              <w:instrText xml:space="preserve"> PAGEREF _Toc92030979 \h </w:instrText>
+              <w:instrText xml:space="preserve"> PAGEREF _Toc94446465 \h </w:instrText>
             </w:r>
             <w:r>
               <w:rPr>
@@ -1681,7 +1685,7 @@
                 <w:noProof/>
                 <w:webHidden/>
               </w:rPr>
-              <w:t>5</w:t>
+              <w:t>6</w:t>
             </w:r>
             <w:r>
               <w:rPr>
@@ -1706,11 +1710,12 @@
               <w:lang w:val="de-CH" w:eastAsia="de-CH"/>
             </w:rPr>
           </w:pPr>
-          <w:hyperlink w:anchor="_Toc92030980" w:history="1">
+          <w:hyperlink w:anchor="_Toc94446466" w:history="1">
             <w:r>
               <w:rPr>
                 <w:rStyle w:val="Hyperlink"/>
                 <w:noProof/>
+                <w:highlight w:val="green"/>
                 <w:lang w:val="de-DE"/>
               </w:rPr>
               <w:t>3.1 Lieferumfang</w:t>
@@ -1734,7 +1739,7 @@
                 <w:noProof/>
                 <w:webHidden/>
               </w:rPr>
-              <w:instrText xml:space="preserve"> PAGEREF _Toc92030980 \h </w:instrText>
+              <w:instrText xml:space="preserve"> PAGEREF _Toc94446466 \h </w:instrText>
             </w:r>
             <w:r>
               <w:rPr>
@@ -1754,7 +1759,7 @@
                 <w:noProof/>
                 <w:webHidden/>
               </w:rPr>
-              <w:t>5</w:t>
+              <w:t>6</w:t>
             </w:r>
             <w:r>
               <w:rPr>
@@ -1779,11 +1784,12 @@
               <w:lang w:val="de-CH" w:eastAsia="de-CH"/>
             </w:rPr>
           </w:pPr>
-          <w:hyperlink w:anchor="_Toc92030981" w:history="1">
+          <w:hyperlink w:anchor="_Toc94446467" w:history="1">
             <w:r>
               <w:rPr>
                 <w:rStyle w:val="Hyperlink"/>
                 <w:noProof/>
+                <w:highlight w:val="yellow"/>
                 <w:lang w:val="de-DE"/>
               </w:rPr>
               <w:t>3.2 Abläufe (Szenarien) von Interaktionen mit der Umgebung</w:t>
@@ -1807,7 +1813,7 @@
                 <w:noProof/>
                 <w:webHidden/>
               </w:rPr>
-              <w:instrText xml:space="preserve"> PAGEREF _Toc92030981 \h </w:instrText>
+              <w:instrText xml:space="preserve"> PAGEREF _Toc94446467 \h </w:instrText>
             </w:r>
             <w:r>
               <w:rPr>
@@ -1827,7 +1833,7 @@
                 <w:noProof/>
                 <w:webHidden/>
               </w:rPr>
-              <w:t>5</w:t>
+              <w:t>6</w:t>
             </w:r>
             <w:r>
               <w:rPr>
@@ -1852,11 +1858,12 @@
               <w:lang w:val="de-CH" w:eastAsia="de-CH"/>
             </w:rPr>
           </w:pPr>
-          <w:hyperlink w:anchor="_Toc92030982" w:history="1">
+          <w:hyperlink w:anchor="_Toc94446468" w:history="1">
             <w:r>
               <w:rPr>
                 <w:rStyle w:val="Hyperlink"/>
                 <w:noProof/>
+                <w:highlight w:val="green"/>
                 <w:lang w:val="de-DE"/>
               </w:rPr>
               <w:t>3.3 Ziele des Benutzers</w:t>
@@ -1880,7 +1887,7 @@
                 <w:noProof/>
                 <w:webHidden/>
               </w:rPr>
-              <w:instrText xml:space="preserve"> PAGEREF _Toc92030982 \h </w:instrText>
+              <w:instrText xml:space="preserve"> PAGEREF _Toc94446468 \h </w:instrText>
             </w:r>
             <w:r>
               <w:rPr>
@@ -1900,7 +1907,7 @@
                 <w:noProof/>
                 <w:webHidden/>
               </w:rPr>
-              <w:t>5</w:t>
+              <w:t>6</w:t>
             </w:r>
             <w:r>
               <w:rPr>
@@ -1925,11 +1932,12 @@
               <w:lang w:val="de-CH" w:eastAsia="de-CH"/>
             </w:rPr>
           </w:pPr>
-          <w:hyperlink w:anchor="_Toc92030983" w:history="1">
+          <w:hyperlink w:anchor="_Toc94446469" w:history="1">
             <w:r>
               <w:rPr>
                 <w:rStyle w:val="Hyperlink"/>
                 <w:noProof/>
+                <w:highlight w:val="green"/>
                 <w:lang w:val="de-DE"/>
               </w:rPr>
               <w:t>3.4 Geforderte Funktionen des Produkts</w:t>
@@ -1953,7 +1961,7 @@
                 <w:noProof/>
                 <w:webHidden/>
               </w:rPr>
-              <w:instrText xml:space="preserve"> PAGEREF _Toc92030983 \h </w:instrText>
+              <w:instrText xml:space="preserve"> PAGEREF _Toc94446469 \h </w:instrText>
             </w:r>
             <w:r>
               <w:rPr>
@@ -1973,7 +1981,7 @@
                 <w:noProof/>
                 <w:webHidden/>
               </w:rPr>
-              <w:t>5</w:t>
+              <w:t>7</w:t>
             </w:r>
             <w:r>
               <w:rPr>
@@ -1998,11 +2006,12 @@
               <w:lang w:val="de-CH" w:eastAsia="de-CH"/>
             </w:rPr>
           </w:pPr>
-          <w:hyperlink w:anchor="_Toc92030984" w:history="1">
+          <w:hyperlink w:anchor="_Toc94446470" w:history="1">
             <w:r>
               <w:rPr>
                 <w:rStyle w:val="Hyperlink"/>
                 <w:noProof/>
+                <w:highlight w:val="green"/>
                 <w:lang w:val="de-DE"/>
               </w:rPr>
               <w:t>3.4.1 Funktion Bezeichnung a</w:t>
@@ -2026,7 +2035,7 @@
                 <w:noProof/>
                 <w:webHidden/>
               </w:rPr>
-              <w:instrText xml:space="preserve"> PAGEREF _Toc92030984 \h </w:instrText>
+              <w:instrText xml:space="preserve"> PAGEREF _Toc94446470 \h </w:instrText>
             </w:r>
             <w:r>
               <w:rPr>
@@ -2046,7 +2055,7 @@
                 <w:noProof/>
                 <w:webHidden/>
               </w:rPr>
-              <w:t>5</w:t>
+              <w:t>7</w:t>
             </w:r>
             <w:r>
               <w:rPr>
@@ -2071,11 +2080,12 @@
               <w:lang w:val="de-CH" w:eastAsia="de-CH"/>
             </w:rPr>
           </w:pPr>
-          <w:hyperlink w:anchor="_Toc92030985" w:history="1">
+          <w:hyperlink w:anchor="_Toc94446471" w:history="1">
             <w:r>
               <w:rPr>
                 <w:rStyle w:val="Hyperlink"/>
                 <w:noProof/>
+                <w:highlight w:val="green"/>
                 <w:lang w:val="de-DE"/>
               </w:rPr>
               <w:t>3.4.2 Funktion Bezeichnung b</w:t>
@@ -2099,7 +2109,7 @@
                 <w:noProof/>
                 <w:webHidden/>
               </w:rPr>
-              <w:instrText xml:space="preserve"> PAGEREF _Toc92030985 \h </w:instrText>
+              <w:instrText xml:space="preserve"> PAGEREF _Toc94446471 \h </w:instrText>
             </w:r>
             <w:r>
               <w:rPr>
@@ -2119,7 +2129,7 @@
                 <w:noProof/>
                 <w:webHidden/>
               </w:rPr>
-              <w:t>6</w:t>
+              <w:t>7</w:t>
             </w:r>
             <w:r>
               <w:rPr>
@@ -2144,11 +2154,12 @@
               <w:lang w:val="de-CH" w:eastAsia="de-CH"/>
             </w:rPr>
           </w:pPr>
-          <w:hyperlink w:anchor="_Toc92030986" w:history="1">
+          <w:hyperlink w:anchor="_Toc94446472" w:history="1">
             <w:r>
               <w:rPr>
                 <w:rStyle w:val="Hyperlink"/>
                 <w:noProof/>
+                <w:highlight w:val="yellow"/>
                 <w:lang w:val="de-DE"/>
               </w:rPr>
               <w:t>3.5 Externe Schnittstellen des Produkts</w:t>
@@ -2172,7 +2183,7 @@
                 <w:noProof/>
                 <w:webHidden/>
               </w:rPr>
-              <w:instrText xml:space="preserve"> PAGEREF _Toc92030986 \h </w:instrText>
+              <w:instrText xml:space="preserve"> PAGEREF _Toc94446472 \h </w:instrText>
             </w:r>
             <w:r>
               <w:rPr>
@@ -2192,7 +2203,7 @@
                 <w:noProof/>
                 <w:webHidden/>
               </w:rPr>
-              <w:t>6</w:t>
+              <w:t>8</w:t>
             </w:r>
             <w:r>
               <w:rPr>
@@ -2217,11 +2228,12 @@
               <w:lang w:val="de-CH" w:eastAsia="de-CH"/>
             </w:rPr>
           </w:pPr>
-          <w:hyperlink w:anchor="_Toc92030987" w:history="1">
+          <w:hyperlink w:anchor="_Toc94446473" w:history="1">
             <w:r>
               <w:rPr>
                 <w:rStyle w:val="Hyperlink"/>
                 <w:noProof/>
+                <w:highlight w:val="green"/>
                 <w:lang w:val="de-DE"/>
               </w:rPr>
               <w:t>3.5.1 Benutzerschnittstellen (User Interfaces)</w:t>
@@ -2245,7 +2257,7 @@
                 <w:noProof/>
                 <w:webHidden/>
               </w:rPr>
-              <w:instrText xml:space="preserve"> PAGEREF _Toc92030987 \h </w:instrText>
+              <w:instrText xml:space="preserve"> PAGEREF _Toc94446473 \h </w:instrText>
             </w:r>
             <w:r>
               <w:rPr>
@@ -2265,7 +2277,7 @@
                 <w:noProof/>
                 <w:webHidden/>
               </w:rPr>
-              <w:t>6</w:t>
+              <w:t>8</w:t>
             </w:r>
             <w:r>
               <w:rPr>
@@ -2290,11 +2302,12 @@
               <w:lang w:val="de-CH" w:eastAsia="de-CH"/>
             </w:rPr>
           </w:pPr>
-          <w:hyperlink w:anchor="_Toc92030988" w:history="1">
+          <w:hyperlink w:anchor="_Toc94446474" w:history="1">
             <w:r>
               <w:rPr>
                 <w:rStyle w:val="Hyperlink"/>
                 <w:noProof/>
+                <w:highlight w:val="yellow"/>
                 <w:lang w:val="de-DE"/>
               </w:rPr>
               <w:t>3.5.2 Systemschnittstellen</w:t>
@@ -2318,7 +2331,7 @@
                 <w:noProof/>
                 <w:webHidden/>
               </w:rPr>
-              <w:instrText xml:space="preserve"> PAGEREF _Toc92030988 \h </w:instrText>
+              <w:instrText xml:space="preserve"> PAGEREF _Toc94446474 \h </w:instrText>
             </w:r>
             <w:r>
               <w:rPr>
@@ -2338,7 +2351,7 @@
                 <w:noProof/>
                 <w:webHidden/>
               </w:rPr>
-              <w:t>6</w:t>
+              <w:t>8</w:t>
             </w:r>
             <w:r>
               <w:rPr>
@@ -2363,11 +2376,12 @@
               <w:lang w:val="de-CH" w:eastAsia="de-CH"/>
             </w:rPr>
           </w:pPr>
-          <w:hyperlink w:anchor="_Toc92030989" w:history="1">
+          <w:hyperlink w:anchor="_Toc94446475" w:history="1">
             <w:r>
               <w:rPr>
                 <w:rStyle w:val="Hyperlink"/>
                 <w:noProof/>
+                <w:highlight w:val="yellow"/>
                 <w:lang w:val="de-DE"/>
               </w:rPr>
               <w:t>3.6 Sonstige geforderte Produktmerkmale</w:t>
@@ -2391,7 +2405,7 @@
                 <w:noProof/>
                 <w:webHidden/>
               </w:rPr>
-              <w:instrText xml:space="preserve"> PAGEREF _Toc92030989 \h </w:instrText>
+              <w:instrText xml:space="preserve"> PAGEREF _Toc94446475 \h </w:instrText>
             </w:r>
             <w:r>
               <w:rPr>
@@ -2411,7 +2425,7 @@
                 <w:noProof/>
                 <w:webHidden/>
               </w:rPr>
-              <w:t>6</w:t>
+              <w:t>8</w:t>
             </w:r>
             <w:r>
               <w:rPr>
@@ -2436,11 +2450,12 @@
               <w:lang w:val="de-CH" w:eastAsia="de-CH"/>
             </w:rPr>
           </w:pPr>
-          <w:hyperlink w:anchor="_Toc92030990" w:history="1">
+          <w:hyperlink w:anchor="_Toc94446476" w:history="1">
             <w:r>
               <w:rPr>
                 <w:rStyle w:val="Hyperlink"/>
                 <w:noProof/>
+                <w:highlight w:val="yellow"/>
                 <w:lang w:val="de-DE"/>
               </w:rPr>
               <w:t>3.6.1 Geschwindigkeitsmerkmale (performance)</w:t>
@@ -2464,7 +2479,7 @@
                 <w:noProof/>
                 <w:webHidden/>
               </w:rPr>
-              <w:instrText xml:space="preserve"> PAGEREF _Toc92030990 \h </w:instrText>
+              <w:instrText xml:space="preserve"> PAGEREF _Toc94446476 \h </w:instrText>
             </w:r>
             <w:r>
               <w:rPr>
@@ -2484,7 +2499,7 @@
                 <w:noProof/>
                 <w:webHidden/>
               </w:rPr>
-              <w:t>6</w:t>
+              <w:t>8</w:t>
             </w:r>
             <w:r>
               <w:rPr>
@@ -2509,11 +2524,12 @@
               <w:lang w:val="de-CH" w:eastAsia="de-CH"/>
             </w:rPr>
           </w:pPr>
-          <w:hyperlink w:anchor="_Toc92030991" w:history="1">
+          <w:hyperlink w:anchor="_Toc94446477" w:history="1">
             <w:r>
               <w:rPr>
                 <w:rStyle w:val="Hyperlink"/>
                 <w:noProof/>
+                <w:highlight w:val="red"/>
                 <w:lang w:val="de-DE"/>
               </w:rPr>
               <w:t>3.6.2 Ressourcenmerkmale (resources)</w:t>
@@ -2537,7 +2553,7 @@
                 <w:noProof/>
                 <w:webHidden/>
               </w:rPr>
-              <w:instrText xml:space="preserve"> PAGEREF _Toc92030991 \h </w:instrText>
+              <w:instrText xml:space="preserve"> PAGEREF _Toc94446477 \h </w:instrText>
             </w:r>
             <w:r>
               <w:rPr>
@@ -2557,7 +2573,7 @@
                 <w:noProof/>
                 <w:webHidden/>
               </w:rPr>
-              <w:t>6</w:t>
+              <w:t>9</w:t>
             </w:r>
             <w:r>
               <w:rPr>
@@ -2582,11 +2598,12 @@
               <w:lang w:val="de-CH" w:eastAsia="de-CH"/>
             </w:rPr>
           </w:pPr>
-          <w:hyperlink w:anchor="_Toc92030992" w:history="1">
+          <w:hyperlink w:anchor="_Toc94446478" w:history="1">
             <w:r>
               <w:rPr>
                 <w:rStyle w:val="Hyperlink"/>
                 <w:noProof/>
+                <w:highlight w:val="red"/>
                 <w:lang w:val="de-DE"/>
               </w:rPr>
               <w:t>3.6.3 Schutzmerkmale (security)</w:t>
@@ -2610,7 +2627,7 @@
                 <w:noProof/>
                 <w:webHidden/>
               </w:rPr>
-              <w:instrText xml:space="preserve"> PAGEREF _Toc92030992 \h </w:instrText>
+              <w:instrText xml:space="preserve"> PAGEREF _Toc94446478 \h </w:instrText>
             </w:r>
             <w:r>
               <w:rPr>
@@ -2630,7 +2647,7 @@
                 <w:noProof/>
                 <w:webHidden/>
               </w:rPr>
-              <w:t>6</w:t>
+              <w:t>9</w:t>
             </w:r>
             <w:r>
               <w:rPr>
@@ -2655,11 +2672,12 @@
               <w:lang w:val="de-CH" w:eastAsia="de-CH"/>
             </w:rPr>
           </w:pPr>
-          <w:hyperlink w:anchor="_Toc92030993" w:history="1">
+          <w:hyperlink w:anchor="_Toc94446479" w:history="1">
             <w:r>
               <w:rPr>
                 <w:rStyle w:val="Hyperlink"/>
                 <w:noProof/>
+                <w:highlight w:val="red"/>
                 <w:lang w:val="de-DE"/>
               </w:rPr>
               <w:t>3.6.4 Sicherheitsmerkmale (safety)</w:t>
@@ -2683,7 +2701,7 @@
                 <w:noProof/>
                 <w:webHidden/>
               </w:rPr>
-              <w:instrText xml:space="preserve"> PAGEREF _Toc92030993 \h </w:instrText>
+              <w:instrText xml:space="preserve"> PAGEREF _Toc94446479 \h </w:instrText>
             </w:r>
             <w:r>
               <w:rPr>
@@ -2703,7 +2721,7 @@
                 <w:noProof/>
                 <w:webHidden/>
               </w:rPr>
-              <w:t>7</w:t>
+              <w:t>9</w:t>
             </w:r>
             <w:r>
               <w:rPr>
@@ -2728,11 +2746,12 @@
               <w:lang w:val="de-CH" w:eastAsia="de-CH"/>
             </w:rPr>
           </w:pPr>
-          <w:hyperlink w:anchor="_Toc92030994" w:history="1">
+          <w:hyperlink w:anchor="_Toc94446480" w:history="1">
             <w:r>
               <w:rPr>
                 <w:rStyle w:val="Hyperlink"/>
                 <w:noProof/>
+                <w:highlight w:val="red"/>
               </w:rPr>
               <w:t>3.6.5 Portabilitätsmerkmale (portability)</w:t>
             </w:r>
@@ -2755,7 +2774,7 @@
                 <w:noProof/>
                 <w:webHidden/>
               </w:rPr>
-              <w:instrText xml:space="preserve"> PAGEREF _Toc92030994 \h </w:instrText>
+              <w:instrText xml:space="preserve"> PAGEREF _Toc94446480 \h </w:instrText>
             </w:r>
             <w:r>
               <w:rPr>
@@ -2775,7 +2794,7 @@
                 <w:noProof/>
                 <w:webHidden/>
               </w:rPr>
-              <w:t>7</w:t>
+              <w:t>9</w:t>
             </w:r>
             <w:r>
               <w:rPr>
@@ -2800,11 +2819,12 @@
               <w:lang w:val="de-CH" w:eastAsia="de-CH"/>
             </w:rPr>
           </w:pPr>
-          <w:hyperlink w:anchor="_Toc92030995" w:history="1">
+          <w:hyperlink w:anchor="_Toc94446481" w:history="1">
             <w:r>
               <w:rPr>
                 <w:rStyle w:val="Hyperlink"/>
                 <w:noProof/>
+                <w:highlight w:val="red"/>
                 <w:lang w:val="de-DE"/>
               </w:rPr>
               <w:t>3.6.6 Zuverlässigkeit (reliability)</w:t>
@@ -2828,7 +2848,7 @@
                 <w:noProof/>
                 <w:webHidden/>
               </w:rPr>
-              <w:instrText xml:space="preserve"> PAGEREF _Toc92030995 \h </w:instrText>
+              <w:instrText xml:space="preserve"> PAGEREF _Toc94446481 \h </w:instrText>
             </w:r>
             <w:r>
               <w:rPr>
@@ -2848,7 +2868,7 @@
                 <w:noProof/>
                 <w:webHidden/>
               </w:rPr>
-              <w:t>7</w:t>
+              <w:t>9</w:t>
             </w:r>
             <w:r>
               <w:rPr>
@@ -2873,11 +2893,12 @@
               <w:lang w:val="de-CH" w:eastAsia="de-CH"/>
             </w:rPr>
           </w:pPr>
-          <w:hyperlink w:anchor="_Toc92030996" w:history="1">
+          <w:hyperlink w:anchor="_Toc94446482" w:history="1">
             <w:r>
               <w:rPr>
                 <w:rStyle w:val="Hyperlink"/>
                 <w:noProof/>
+                <w:highlight w:val="red"/>
                 <w:lang w:val="de-DE"/>
               </w:rPr>
               <w:t>3.6.7 Wartungsmerkmale (maintenance)</w:t>
@@ -2901,7 +2922,7 @@
                 <w:noProof/>
                 <w:webHidden/>
               </w:rPr>
-              <w:instrText xml:space="preserve"> PAGEREF _Toc92030996 \h </w:instrText>
+              <w:instrText xml:space="preserve"> PAGEREF _Toc94446482 \h </w:instrText>
             </w:r>
             <w:r>
               <w:rPr>
@@ -2921,7 +2942,7 @@
                 <w:noProof/>
                 <w:webHidden/>
               </w:rPr>
-              <w:t>7</w:t>
+              <w:t>9</w:t>
             </w:r>
             <w:r>
               <w:rPr>
@@ -2946,11 +2967,12 @@
               <w:lang w:val="de-CH" w:eastAsia="de-CH"/>
             </w:rPr>
           </w:pPr>
-          <w:hyperlink w:anchor="_Toc92030997" w:history="1">
+          <w:hyperlink w:anchor="_Toc94446483" w:history="1">
             <w:r>
               <w:rPr>
                 <w:rStyle w:val="Hyperlink"/>
                 <w:noProof/>
+                <w:highlight w:val="red"/>
                 <w:lang w:val="de-DE"/>
               </w:rPr>
               <w:t>3.6.8 Wiederverwendbarkeitsmerkmale (reuse)</w:t>
@@ -2974,7 +2996,7 @@
                 <w:noProof/>
                 <w:webHidden/>
               </w:rPr>
-              <w:instrText xml:space="preserve"> PAGEREF _Toc92030997 \h </w:instrText>
+              <w:instrText xml:space="preserve"> PAGEREF _Toc94446483 \h </w:instrText>
             </w:r>
             <w:r>
               <w:rPr>
@@ -2994,7 +3016,7 @@
                 <w:noProof/>
                 <w:webHidden/>
               </w:rPr>
-              <w:t>7</w:t>
+              <w:t>9</w:t>
             </w:r>
             <w:r>
               <w:rPr>
@@ -3019,11 +3041,12 @@
               <w:lang w:val="de-CH" w:eastAsia="de-CH"/>
             </w:rPr>
           </w:pPr>
-          <w:hyperlink w:anchor="_Toc92030998" w:history="1">
+          <w:hyperlink w:anchor="_Toc94446484" w:history="1">
             <w:r>
               <w:rPr>
                 <w:rStyle w:val="Hyperlink"/>
                 <w:noProof/>
+                <w:highlight w:val="red"/>
                 <w:lang w:val="de-DE"/>
               </w:rPr>
               <w:t>3.6.9 Benutzbarkeitsmerkmale (usability)</w:t>
@@ -3047,7 +3070,7 @@
                 <w:noProof/>
                 <w:webHidden/>
               </w:rPr>
-              <w:instrText xml:space="preserve"> PAGEREF _Toc92030998 \h </w:instrText>
+              <w:instrText xml:space="preserve"> PAGEREF _Toc94446484 \h </w:instrText>
             </w:r>
             <w:r>
               <w:rPr>
@@ -3067,7 +3090,7 @@
                 <w:noProof/>
                 <w:webHidden/>
               </w:rPr>
-              <w:t>7</w:t>
+              <w:t>9</w:t>
             </w:r>
             <w:r>
               <w:rPr>
@@ -3092,11 +3115,12 @@
               <w:lang w:val="de-CH" w:eastAsia="de-CH"/>
             </w:rPr>
           </w:pPr>
-          <w:hyperlink w:anchor="_Toc92030999" w:history="1">
+          <w:hyperlink w:anchor="_Toc94446485" w:history="1">
             <w:r>
               <w:rPr>
                 <w:rStyle w:val="Hyperlink"/>
                 <w:noProof/>
+                <w:highlight w:val="yellow"/>
                 <w:lang w:val="de-DE"/>
               </w:rPr>
               <w:t>4 Vorgaben an die Projektabwicklung</w:t>
@@ -3120,7 +3144,7 @@
                 <w:noProof/>
                 <w:webHidden/>
               </w:rPr>
-              <w:instrText xml:space="preserve"> PAGEREF _Toc92030999 \h </w:instrText>
+              <w:instrText xml:space="preserve"> PAGEREF _Toc94446485 \h </w:instrText>
             </w:r>
             <w:r>
               <w:rPr>
@@ -3140,7 +3164,7 @@
                 <w:noProof/>
                 <w:webHidden/>
               </w:rPr>
-              <w:t>7</w:t>
+              <w:t>9</w:t>
             </w:r>
             <w:r>
               <w:rPr>
@@ -3165,11 +3189,12 @@
               <w:lang w:val="de-CH" w:eastAsia="de-CH"/>
             </w:rPr>
           </w:pPr>
-          <w:hyperlink w:anchor="_Toc92031000" w:history="1">
+          <w:hyperlink w:anchor="_Toc94446486" w:history="1">
             <w:r>
               <w:rPr>
                 <w:rStyle w:val="Hyperlink"/>
                 <w:noProof/>
+                <w:highlight w:val="yellow"/>
                 <w:lang w:val="de-DE"/>
               </w:rPr>
               <w:t>4.1 Anforderungen an die Realisierung</w:t>
@@ -3193,7 +3218,7 @@
                 <w:noProof/>
                 <w:webHidden/>
               </w:rPr>
-              <w:instrText xml:space="preserve"> PAGEREF _Toc92031000 \h </w:instrText>
+              <w:instrText xml:space="preserve"> PAGEREF _Toc94446486 \h </w:instrText>
             </w:r>
             <w:r>
               <w:rPr>
@@ -3213,7 +3238,7 @@
                 <w:noProof/>
                 <w:webHidden/>
               </w:rPr>
-              <w:t>7</w:t>
+              <w:t>9</w:t>
             </w:r>
             <w:r>
               <w:rPr>
@@ -3238,11 +3263,12 @@
               <w:lang w:val="de-CH" w:eastAsia="de-CH"/>
             </w:rPr>
           </w:pPr>
-          <w:hyperlink w:anchor="_Toc92031001" w:history="1">
+          <w:hyperlink w:anchor="_Toc94446487" w:history="1">
             <w:r>
               <w:rPr>
                 <w:rStyle w:val="Hyperlink"/>
                 <w:noProof/>
+                <w:highlight w:val="yellow"/>
                 <w:lang w:val="de-DE"/>
               </w:rPr>
               <w:t>4.2 Fertige und zugekaufte Komponenten</w:t>
@@ -3266,7 +3292,7 @@
                 <w:noProof/>
                 <w:webHidden/>
               </w:rPr>
-              <w:instrText xml:space="preserve"> PAGEREF _Toc92031001 \h </w:instrText>
+              <w:instrText xml:space="preserve"> PAGEREF _Toc94446487 \h </w:instrText>
             </w:r>
             <w:r>
               <w:rPr>
@@ -3286,7 +3312,7 @@
                 <w:noProof/>
                 <w:webHidden/>
               </w:rPr>
-              <w:t>7</w:t>
+              <w:t>10</w:t>
             </w:r>
             <w:r>
               <w:rPr>
@@ -3311,11 +3337,12 @@
               <w:lang w:val="de-CH" w:eastAsia="de-CH"/>
             </w:rPr>
           </w:pPr>
-          <w:hyperlink w:anchor="_Toc92031002" w:history="1">
+          <w:hyperlink w:anchor="_Toc94446488" w:history="1">
             <w:r>
               <w:rPr>
                 <w:rStyle w:val="Hyperlink"/>
                 <w:noProof/>
+                <w:highlight w:val="green"/>
                 <w:lang w:val="de-DE"/>
               </w:rPr>
               <w:t>4.3 Unterauftragnehmer</w:t>
@@ -3339,7 +3366,7 @@
                 <w:noProof/>
                 <w:webHidden/>
               </w:rPr>
-              <w:instrText xml:space="preserve"> PAGEREF _Toc92031002 \h </w:instrText>
+              <w:instrText xml:space="preserve"> PAGEREF _Toc94446488 \h </w:instrText>
             </w:r>
             <w:r>
               <w:rPr>
@@ -3359,7 +3386,7 @@
                 <w:noProof/>
                 <w:webHidden/>
               </w:rPr>
-              <w:t>7</w:t>
+              <w:t>10</w:t>
             </w:r>
             <w:r>
               <w:rPr>
@@ -3384,11 +3411,12 @@
               <w:lang w:val="de-CH" w:eastAsia="de-CH"/>
             </w:rPr>
           </w:pPr>
-          <w:hyperlink w:anchor="_Toc92031003" w:history="1">
+          <w:hyperlink w:anchor="_Toc94446489" w:history="1">
             <w:r>
               <w:rPr>
                 <w:rStyle w:val="Hyperlink"/>
                 <w:noProof/>
+                <w:highlight w:val="green"/>
                 <w:lang w:val="de-DE"/>
               </w:rPr>
               <w:t>4.4 Abnahmebedingungen</w:t>
@@ -3412,7 +3440,7 @@
                 <w:noProof/>
                 <w:webHidden/>
               </w:rPr>
-              <w:instrText xml:space="preserve"> PAGEREF _Toc92031003 \h </w:instrText>
+              <w:instrText xml:space="preserve"> PAGEREF _Toc94446489 \h </w:instrText>
             </w:r>
             <w:r>
               <w:rPr>
@@ -3432,7 +3460,7 @@
                 <w:noProof/>
                 <w:webHidden/>
               </w:rPr>
-              <w:t>8</w:t>
+              <w:t>10</w:t>
             </w:r>
             <w:r>
               <w:rPr>
@@ -3457,11 +3485,12 @@
               <w:lang w:val="de-CH" w:eastAsia="de-CH"/>
             </w:rPr>
           </w:pPr>
-          <w:hyperlink w:anchor="_Toc92031004" w:history="1">
+          <w:hyperlink w:anchor="_Toc94446490" w:history="1">
             <w:r>
               <w:rPr>
                 <w:rStyle w:val="Hyperlink"/>
                 <w:noProof/>
+                <w:highlight w:val="green"/>
                 <w:lang w:val="de-DE"/>
               </w:rPr>
               <w:t>4.5 Lieferbedingungen</w:t>
@@ -3485,7 +3514,7 @@
                 <w:noProof/>
                 <w:webHidden/>
               </w:rPr>
-              <w:instrText xml:space="preserve"> PAGEREF _Toc92031004 \h </w:instrText>
+              <w:instrText xml:space="preserve"> PAGEREF _Toc94446490 \h </w:instrText>
             </w:r>
             <w:r>
               <w:rPr>
@@ -3505,7 +3534,7 @@
                 <w:noProof/>
                 <w:webHidden/>
               </w:rPr>
-              <w:t>8</w:t>
+              <w:t>11</w:t>
             </w:r>
             <w:r>
               <w:rPr>
@@ -3530,11 +3559,12 @@
               <w:lang w:val="de-CH" w:eastAsia="de-CH"/>
             </w:rPr>
           </w:pPr>
-          <w:hyperlink w:anchor="_Toc92031005" w:history="1">
+          <w:hyperlink w:anchor="_Toc94446491" w:history="1">
             <w:r>
               <w:rPr>
                 <w:rStyle w:val="Hyperlink"/>
                 <w:noProof/>
+                <w:highlight w:val="green"/>
                 <w:lang w:val="de-DE"/>
               </w:rPr>
               <w:t>4.6 Gewährleistung</w:t>
@@ -3558,7 +3588,7 @@
                 <w:noProof/>
                 <w:webHidden/>
               </w:rPr>
-              <w:instrText xml:space="preserve"> PAGEREF _Toc92031005 \h </w:instrText>
+              <w:instrText xml:space="preserve"> PAGEREF _Toc94446491 \h </w:instrText>
             </w:r>
             <w:r>
               <w:rPr>
@@ -3578,7 +3608,7 @@
                 <w:noProof/>
                 <w:webHidden/>
               </w:rPr>
-              <w:t>8</w:t>
+              <w:t>11</w:t>
             </w:r>
             <w:r>
               <w:rPr>
@@ -3603,7 +3633,7 @@
               <w:lang w:val="de-CH" w:eastAsia="de-CH"/>
             </w:rPr>
           </w:pPr>
-          <w:hyperlink w:anchor="_Toc92031006" w:history="1">
+          <w:hyperlink w:anchor="_Toc94446492" w:history="1">
             <w:r>
               <w:rPr>
                 <w:rStyle w:val="Hyperlink"/>
@@ -3631,7 +3661,7 @@
                 <w:noProof/>
                 <w:webHidden/>
               </w:rPr>
-              <w:instrText xml:space="preserve"> PAGEREF _Toc92031006 \h </w:instrText>
+              <w:instrText xml:space="preserve"> PAGEREF _Toc94446492 \h </w:instrText>
             </w:r>
             <w:r>
               <w:rPr>
@@ -3651,7 +3681,7 @@
                 <w:noProof/>
                 <w:webHidden/>
               </w:rPr>
-              <w:t>8</w:t>
+              <w:t>11</w:t>
             </w:r>
             <w:r>
               <w:rPr>
@@ -3676,7 +3706,7 @@
               <w:lang w:val="de-CH" w:eastAsia="de-CH"/>
             </w:rPr>
           </w:pPr>
-          <w:hyperlink w:anchor="_Toc92031007" w:history="1">
+          <w:hyperlink w:anchor="_Toc94446493" w:history="1">
             <w:r>
               <w:rPr>
                 <w:rStyle w:val="Hyperlink"/>
@@ -3704,7 +3734,7 @@
                 <w:noProof/>
                 <w:webHidden/>
               </w:rPr>
-              <w:instrText xml:space="preserve"> PAGEREF _Toc92031007 \h </w:instrText>
+              <w:instrText xml:space="preserve"> PAGEREF _Toc94446493 \h </w:instrText>
             </w:r>
             <w:r>
               <w:rPr>
@@ -3724,7 +3754,7 @@
                 <w:noProof/>
                 <w:webHidden/>
               </w:rPr>
-              <w:t>8</w:t>
+              <w:t>12</w:t>
             </w:r>
             <w:r>
               <w:rPr>
@@ -3749,7 +3779,7 @@
               <w:lang w:val="de-CH" w:eastAsia="de-CH"/>
             </w:rPr>
           </w:pPr>
-          <w:hyperlink w:anchor="_Toc92031008" w:history="1">
+          <w:hyperlink w:anchor="_Toc94446494" w:history="1">
             <w:r>
               <w:rPr>
                 <w:rStyle w:val="Hyperlink"/>
@@ -3777,7 +3807,7 @@
                 <w:noProof/>
                 <w:webHidden/>
               </w:rPr>
-              <w:instrText xml:space="preserve"> PAGEREF _Toc92031008 \h </w:instrText>
+              <w:instrText xml:space="preserve"> PAGEREF _Toc94446494 \h </w:instrText>
             </w:r>
             <w:r>
               <w:rPr>
@@ -3797,7 +3827,7 @@
                 <w:noProof/>
                 <w:webHidden/>
               </w:rPr>
-              <w:t>8</w:t>
+              <w:t>12</w:t>
             </w:r>
             <w:r>
               <w:rPr>
@@ -3834,7 +3864,7 @@
           <w:lang w:val="de-DE"/>
         </w:rPr>
       </w:pPr>
-      <w:bookmarkStart w:id="1" w:name="_Toc92030964"/>
+      <w:bookmarkStart w:id="1" w:name="_Toc94446450"/>
       <w:r>
         <w:rPr>
           <w:lang w:val="de-DE"/>
@@ -3855,7 +3885,7 @@
           <w:lang w:val="de-DE"/>
         </w:rPr>
       </w:pPr>
-      <w:bookmarkStart w:id="2" w:name="_Toc92030965"/>
+      <w:bookmarkStart w:id="2" w:name="_Toc94446451"/>
       <w:r>
         <w:rPr>
           <w:i w:val="0"/>
@@ -3886,10 +3916,11 @@
           <w:lang w:val="de-DE"/>
         </w:rPr>
       </w:pPr>
-      <w:bookmarkStart w:id="3" w:name="_Toc92030966"/>
+      <w:bookmarkStart w:id="3" w:name="_Toc94446452"/>
       <w:r>
         <w:rPr>
           <w:i w:val="0"/>
+          <w:highlight w:val="green"/>
           <w:lang w:val="de-DE"/>
         </w:rPr>
         <w:t>1.2 Gültigkeit des Dokuments</w:t>
@@ -3958,11 +3989,11 @@
           <w:lang w:val="de-DE"/>
         </w:rPr>
       </w:pPr>
-      <w:bookmarkStart w:id="4" w:name="_Toc92030967"/>
+      <w:bookmarkStart w:id="4" w:name="_Toc94446453"/>
       <w:r>
         <w:rPr>
           <w:i w:val="0"/>
-          <w:highlight w:val="yellow"/>
+          <w:highlight w:val="red"/>
           <w:lang w:val="de-DE"/>
         </w:rPr>
         <w:t>1.3 Begriffsbestimmungen und Abkürzungen</w:t>
@@ -4015,10 +4046,11 @@
           <w:lang w:val="de-DE"/>
         </w:rPr>
       </w:pPr>
-      <w:bookmarkStart w:id="5" w:name="_Toc92030968"/>
+      <w:bookmarkStart w:id="5" w:name="_Toc94446454"/>
       <w:r>
         <w:rPr>
           <w:i w:val="0"/>
+          <w:highlight w:val="green"/>
           <w:lang w:val="de-DE"/>
         </w:rPr>
         <w:t>1.4 Zusammenhang mit anderen Dokumenten</w:t>
@@ -4144,7 +4176,7 @@
           <w:lang w:val="de-DE"/>
         </w:rPr>
       </w:pPr>
-      <w:bookmarkStart w:id="6" w:name="_Toc92030969"/>
+      <w:bookmarkStart w:id="6" w:name="_Toc94446455"/>
       <w:r>
         <w:rPr>
           <w:i w:val="0"/>
@@ -4311,7 +4343,7 @@
           <w:lang w:val="de-DE"/>
         </w:rPr>
       </w:pPr>
-      <w:bookmarkStart w:id="7" w:name="_Toc92030970"/>
+      <w:bookmarkStart w:id="7" w:name="_Toc94446456"/>
       <w:r>
         <w:rPr>
           <w:lang w:val="de-DE"/>
@@ -4342,7 +4374,6 @@
         </w:rPr>
         <w:t>“ sein, also noch keine spezifischen Produktmerkmale beschreiben.</w:t>
       </w:r>
-      <w:bookmarkStart w:id="8" w:name="_Toc92030971"/>
     </w:p>
     <w:p>
       <w:pPr>
@@ -4403,27 +4434,13 @@
         <w:rPr>
           <w:lang w:val="de-DE"/>
         </w:rPr>
-        <w:t xml:space="preserve">, Personenerkennung mittels </w:t>
-      </w:r>
-      <w:proofErr w:type="gramStart"/>
-      <w:r>
-        <w:rPr>
-          <w:lang w:val="de-DE"/>
-        </w:rPr>
-        <w:t xml:space="preserve">Kamera, </w:t>
-      </w:r>
-      <w:r>
-        <w:rPr>
-          <w:lang w:val="de-DE"/>
-        </w:rPr>
-        <w:t xml:space="preserve"> selbständig</w:t>
-      </w:r>
-      <w:proofErr w:type="gramEnd"/>
-      <w:r>
-        <w:rPr>
-          <w:lang w:val="de-DE"/>
-        </w:rPr>
-        <w:t xml:space="preserve"> ausführen. </w:t>
+        <w:t xml:space="preserve">, Personenerkennung mittels Kamera, </w:t>
+      </w:r>
+      <w:r>
+        <w:rPr>
+          <w:lang w:val="de-DE"/>
+        </w:rPr>
+        <w:t xml:space="preserve"> selbständig ausführen. </w:t>
       </w:r>
     </w:p>
     <w:p>
@@ -4434,9 +4451,11 @@
           <w:lang w:val="de-DE"/>
         </w:rPr>
       </w:pPr>
+      <w:bookmarkStart w:id="8" w:name="_Toc94446457"/>
       <w:r>
         <w:rPr>
           <w:i w:val="0"/>
+          <w:highlight w:val="green"/>
           <w:lang w:val="de-DE"/>
         </w:rPr>
         <w:t>2.1 Zusammenhang mit bereits laufenden Projekten</w:t>
@@ -4487,10 +4506,11 @@
           <w:lang w:val="de-DE"/>
         </w:rPr>
       </w:pPr>
-      <w:bookmarkStart w:id="9" w:name="_Toc92030972"/>
+      <w:bookmarkStart w:id="9" w:name="_Toc94446458"/>
       <w:r>
         <w:rPr>
           <w:i w:val="0"/>
+          <w:highlight w:val="green"/>
           <w:lang w:val="de-DE"/>
         </w:rPr>
         <w:t>2.2 Zusammenhang mit Vorgänger- und Nachfolgeprojekten</w:t>
@@ -4518,10 +4538,11 @@
           <w:lang w:val="de-DE"/>
         </w:rPr>
       </w:pPr>
-      <w:bookmarkStart w:id="10" w:name="_Toc92030973"/>
+      <w:bookmarkStart w:id="10" w:name="_Toc94446459"/>
       <w:r>
         <w:rPr>
           <w:i w:val="0"/>
+          <w:highlight w:val="green"/>
           <w:lang w:val="de-DE"/>
         </w:rPr>
         <w:t>2.3 Zweck des Produkts</w:t>
@@ -4607,10 +4628,11 @@
           <w:lang w:val="de-DE"/>
         </w:rPr>
       </w:pPr>
-      <w:bookmarkStart w:id="11" w:name="_Toc92030974"/>
+      <w:bookmarkStart w:id="11" w:name="_Toc94446460"/>
       <w:r>
         <w:rPr>
           <w:i w:val="0"/>
+          <w:highlight w:val="green"/>
           <w:lang w:val="de-DE"/>
         </w:rPr>
         <w:t>2.4 Abgrenzung und Einbettung des Produkts</w:t>
@@ -4673,10 +4695,11 @@
           <w:lang w:val="de-DE"/>
         </w:rPr>
       </w:pPr>
-      <w:bookmarkStart w:id="12" w:name="_Toc92030975"/>
+      <w:bookmarkStart w:id="12" w:name="_Toc94446461"/>
       <w:r>
         <w:rPr>
           <w:i w:val="0"/>
+          <w:highlight w:val="green"/>
           <w:lang w:val="de-DE"/>
         </w:rPr>
         <w:t>2.5 Überblick über die geforderte Funktionalität</w:t>
@@ -4736,14 +4759,12 @@
         </w:rPr>
         <w:t xml:space="preserve"> erkannt werden, ob sich eine oder mehrere Personen im Raum befinden. Sollte dies der Fall sein wird der Fernseher eingeschaltet und wechselt direkt auf einen vorgegebenen Kanal. Zusätzlich wird das Licht im Raum angemacht. Diese Aktionen sollen </w:t>
       </w:r>
-      <w:proofErr w:type="gramStart"/>
-      <w:r>
-        <w:rPr>
-          <w:lang w:val="de-DE"/>
-        </w:rPr>
-        <w:t>solange</w:t>
-      </w:r>
-      <w:proofErr w:type="gramEnd"/>
+      <w:r>
+        <w:rPr>
+          <w:lang w:val="de-DE"/>
+        </w:rPr>
+        <w:t>so lange</w:t>
+      </w:r>
       <w:r>
         <w:rPr>
           <w:lang w:val="de-DE"/>
@@ -4759,7 +4780,7 @@
           <w:lang w:val="de-DE"/>
         </w:rPr>
       </w:pPr>
-      <w:bookmarkStart w:id="13" w:name="_Toc92030976"/>
+      <w:bookmarkStart w:id="13" w:name="_Toc94446462"/>
       <w:r>
         <w:rPr>
           <w:i w:val="0"/>
@@ -4792,10 +4813,11 @@
           <w:lang w:val="de-DE"/>
         </w:rPr>
       </w:pPr>
-      <w:bookmarkStart w:id="14" w:name="_Toc92030977"/>
+      <w:bookmarkStart w:id="14" w:name="_Toc94446463"/>
       <w:r>
         <w:rPr>
           <w:i w:val="0"/>
+          <w:highlight w:val="green"/>
           <w:lang w:val="de-DE"/>
         </w:rPr>
         <w:t>2.7 Vorgaben zu Hardware und Software</w:t>
@@ -5040,11 +5062,11 @@
           <w:lang w:val="de-DE"/>
         </w:rPr>
       </w:pPr>
-      <w:bookmarkStart w:id="15" w:name="_Toc92030978"/>
+      <w:bookmarkStart w:id="15" w:name="_Toc94446464"/>
       <w:r>
         <w:rPr>
           <w:i w:val="0"/>
-          <w:highlight w:val="yellow"/>
+          <w:highlight w:val="green"/>
           <w:lang w:val="de-DE"/>
         </w:rPr>
         <w:lastRenderedPageBreak/>
@@ -5143,7 +5165,7 @@
           <w:lang w:val="de-DE"/>
         </w:rPr>
       </w:pPr>
-      <w:bookmarkStart w:id="16" w:name="_Toc92030979"/>
+      <w:bookmarkStart w:id="16" w:name="_Toc94446465"/>
       <w:r>
         <w:rPr>
           <w:lang w:val="de-DE"/>
@@ -5321,11 +5343,11 @@
           <w:lang w:val="de-DE"/>
         </w:rPr>
       </w:pPr>
-      <w:bookmarkStart w:id="17" w:name="_Toc92030980"/>
+      <w:bookmarkStart w:id="17" w:name="_Toc94446466"/>
       <w:r>
         <w:rPr>
           <w:i w:val="0"/>
-          <w:highlight w:val="yellow"/>
+          <w:highlight w:val="green"/>
           <w:lang w:val="de-DE"/>
         </w:rPr>
         <w:t>3.1 Lieferumfang</w:t>
@@ -5355,35 +5377,60 @@
     <w:p>
       <w:pPr>
         <w:rPr>
-          <w:lang w:val="de-DE"/>
+          <w:lang w:val="fr-CH"/>
+        </w:rPr>
+      </w:pPr>
+      <w:r>
+        <w:rPr>
+          <w:lang w:val="fr-CH"/>
+        </w:rPr>
+        <w:t>Harmony Hub:</w:t>
+      </w:r>
+    </w:p>
+    <w:p>
+      <w:pPr>
+        <w:rPr>
+          <w:lang w:val="fr-CH"/>
+        </w:rPr>
+      </w:pPr>
+      <w:r>
+        <w:rPr>
+          <w:lang w:val="fr-CH"/>
+        </w:rPr>
+        <w:t>Raspberry Pi</w:t>
+      </w:r>
+      <w:r>
+        <w:rPr>
+          <w:lang w:val="fr-CH"/>
+        </w:rPr>
+        <w:t xml:space="preserve"> 4 Model B</w:t>
+      </w:r>
+      <w:r>
+        <w:rPr>
+          <w:lang w:val="fr-CH"/>
+        </w:rPr>
+        <w:t>:</w:t>
+      </w:r>
+    </w:p>
+    <w:p>
+      <w:pPr>
+        <w:rPr>
+          <w:lang w:val="fr-CH"/>
         </w:rPr>
       </w:pPr>
       <w:proofErr w:type="spellStart"/>
       <w:r>
         <w:rPr>
-          <w:lang w:val="de-DE"/>
-        </w:rPr>
-        <w:t>Harmony</w:t>
+          <w:lang w:val="fr-CH"/>
+        </w:rPr>
+        <w:t>Kamera</w:t>
       </w:r>
       <w:proofErr w:type="spellEnd"/>
       <w:r>
         <w:rPr>
-          <w:lang w:val="de-DE"/>
-        </w:rPr>
-        <w:t xml:space="preserve"> Hub:</w:t>
-      </w:r>
-    </w:p>
-    <w:p>
-      <w:pPr>
-        <w:rPr>
-          <w:lang w:val="de-DE"/>
-        </w:rPr>
-      </w:pPr>
-      <w:r>
-        <w:rPr>
-          <w:lang w:val="de-DE"/>
-        </w:rPr>
-        <w:t>Raspberry Pi:</w:t>
+          <w:lang w:val="fr-CH"/>
+        </w:rPr>
+        <w:t xml:space="preserve">: </w:t>
       </w:r>
     </w:p>
     <w:p>
@@ -5421,7 +5468,7 @@
           <w:lang w:val="de-DE"/>
         </w:rPr>
       </w:pPr>
-      <w:bookmarkStart w:id="18" w:name="_Toc92030981"/>
+      <w:bookmarkStart w:id="18" w:name="_Toc94446467"/>
       <w:r>
         <w:rPr>
           <w:i w:val="0"/>
@@ -5490,114 +5537,229 @@
           <w:lang w:val="de-DE"/>
         </w:rPr>
       </w:pPr>
-      <w:bookmarkStart w:id="19" w:name="_Toc92030982"/>
+      <w:bookmarkStart w:id="19" w:name="_Toc94446468"/>
       <w:r>
         <w:rPr>
           <w:i w:val="0"/>
+          <w:highlight w:val="green"/>
+          <w:lang w:val="de-DE"/>
+        </w:rPr>
+        <w:t>3.3 Ziele des Benutzers</w:t>
+      </w:r>
+      <w:bookmarkEnd w:id="19"/>
+    </w:p>
+    <w:p>
+      <w:pPr>
+        <w:rPr>
+          <w:lang w:val="de-DE"/>
+        </w:rPr>
+      </w:pPr>
+      <w:r>
+        <w:rPr>
+          <w:lang w:val="de-DE"/>
+        </w:rPr>
+        <w:t>Beschreiben aller Ziele, die der Benutzer durch die Szenarien erreichen kann.</w:t>
+      </w:r>
+    </w:p>
+    <w:p>
+      <w:pPr>
+        <w:rPr>
+          <w:lang w:val="de-DE"/>
+        </w:rPr>
+      </w:pPr>
+    </w:p>
+    <w:p>
+      <w:pPr>
+        <w:rPr>
+          <w:lang w:val="de-DE"/>
+        </w:rPr>
+      </w:pPr>
+      <w:r>
+        <w:rPr>
+          <w:lang w:val="de-DE"/>
+        </w:rPr>
+        <w:t xml:space="preserve">Der Benutzer soll auf sich abgestimmte Aktionen </w:t>
+      </w:r>
+      <w:r>
+        <w:rPr>
+          <w:lang w:val="de-DE"/>
+        </w:rPr>
+        <w:t xml:space="preserve">automatisch </w:t>
+      </w:r>
+      <w:r>
+        <w:rPr>
+          <w:lang w:val="de-DE"/>
+        </w:rPr>
+        <w:t xml:space="preserve">ausführen lassen </w:t>
+      </w:r>
+      <w:r>
+        <w:rPr>
+          <w:lang w:val="de-DE"/>
+        </w:rPr>
+        <w:t>können,</w:t>
+      </w:r>
+      <w:r>
+        <w:rPr>
+          <w:lang w:val="de-DE"/>
+        </w:rPr>
+        <w:t xml:space="preserve"> sobald er den Raum betritt.</w:t>
+      </w:r>
+    </w:p>
+    <w:p>
+      <w:pPr>
+        <w:rPr>
+          <w:lang w:val="de-DE"/>
+        </w:rPr>
+      </w:pPr>
+      <w:r>
+        <w:rPr>
+          <w:lang w:val="de-DE"/>
+        </w:rPr>
+        <w:t>Der Benutzer muss sich keine sorgen mehr machen über unnötigen Energieverbrauch, sofern sich niemand im Raum aufhält.</w:t>
+      </w:r>
+    </w:p>
+    <w:p>
+      <w:pPr>
+        <w:rPr>
+          <w:lang w:val="de-DE"/>
+        </w:rPr>
+      </w:pPr>
+    </w:p>
+    <w:p>
+      <w:pPr>
+        <w:pStyle w:val="berschrift2"/>
+        <w:rPr>
+          <w:i w:val="0"/>
+          <w:lang w:val="de-DE"/>
+        </w:rPr>
+      </w:pPr>
+      <w:bookmarkStart w:id="20" w:name="_Toc94446469"/>
+      <w:r>
+        <w:rPr>
+          <w:i w:val="0"/>
+          <w:highlight w:val="green"/>
+          <w:lang w:val="de-DE"/>
+        </w:rPr>
+        <w:lastRenderedPageBreak/>
+        <w:t>3.4 Geforderte Funktionen des Produkts</w:t>
+      </w:r>
+      <w:bookmarkEnd w:id="20"/>
+    </w:p>
+    <w:p>
+      <w:pPr>
+        <w:rPr>
+          <w:lang w:val="de-DE"/>
+        </w:rPr>
+      </w:pPr>
+      <w:r>
+        <w:rPr>
+          <w:lang w:val="de-DE"/>
+        </w:rPr>
+        <w:t>Was soll das zu erstellende System leisten?</w:t>
+      </w:r>
+    </w:p>
+    <w:p>
+      <w:pPr>
+        <w:rPr>
+          <w:lang w:val="de-DE"/>
+        </w:rPr>
+      </w:pPr>
+    </w:p>
+    <w:p>
+      <w:pPr>
+        <w:rPr>
+          <w:lang w:val="de-DE"/>
+        </w:rPr>
+      </w:pPr>
+      <w:r>
+        <w:rPr>
+          <w:lang w:val="de-DE"/>
+        </w:rPr>
+        <w:t xml:space="preserve">Über die Kamera soll erkannt werden, wenn sich mindestens eine Person im Raum befindet. Anschließend soll sich der Fernseher sowie das </w:t>
+      </w:r>
+      <w:r>
+        <w:rPr>
           <w:highlight w:val="yellow"/>
           <w:lang w:val="de-DE"/>
         </w:rPr>
-        <w:t>3.3 Ziele des Benutzers</w:t>
-      </w:r>
-      <w:bookmarkEnd w:id="19"/>
-    </w:p>
-    <w:p>
-      <w:pPr>
-        <w:rPr>
-          <w:lang w:val="de-DE"/>
-        </w:rPr>
-      </w:pPr>
-      <w:r>
-        <w:rPr>
-          <w:lang w:val="de-DE"/>
-        </w:rPr>
-        <w:t>Beschreiben aller Ziele, die der Benutzer durch die Szenarien erreichen kann.</w:t>
-      </w:r>
-    </w:p>
-    <w:p>
-      <w:pPr>
-        <w:rPr>
-          <w:lang w:val="de-DE"/>
-        </w:rPr>
-      </w:pPr>
-    </w:p>
-    <w:p>
-      <w:pPr>
-        <w:rPr>
-          <w:lang w:val="de-DE"/>
-        </w:rPr>
-      </w:pPr>
-      <w:r>
-        <w:rPr>
-          <w:lang w:val="de-DE"/>
-        </w:rPr>
-        <w:t xml:space="preserve">Der Benutzer soll auf sich abgestimmte Aktionen ausführen lassen </w:t>
-      </w:r>
-      <w:proofErr w:type="gramStart"/>
-      <w:r>
-        <w:rPr>
-          <w:lang w:val="de-DE"/>
-        </w:rPr>
-        <w:t>können</w:t>
-      </w:r>
-      <w:proofErr w:type="gramEnd"/>
-      <w:r>
-        <w:rPr>
-          <w:lang w:val="de-DE"/>
-        </w:rPr>
-        <w:t xml:space="preserve"> sobald er den Raum betritt.</w:t>
-      </w:r>
-    </w:p>
-    <w:p>
-      <w:pPr>
-        <w:pStyle w:val="berschrift2"/>
-        <w:rPr>
-          <w:i w:val="0"/>
-          <w:lang w:val="de-DE"/>
-        </w:rPr>
-      </w:pPr>
-      <w:bookmarkStart w:id="20" w:name="_Toc92030983"/>
-      <w:r>
-        <w:rPr>
-          <w:i w:val="0"/>
-          <w:lang w:val="de-DE"/>
-        </w:rPr>
-        <w:t>3.4 Geforderte Funktionen des Produkts</w:t>
-      </w:r>
-      <w:bookmarkEnd w:id="20"/>
-    </w:p>
-    <w:p>
-      <w:pPr>
-        <w:rPr>
-          <w:lang w:val="de-DE"/>
-        </w:rPr>
-      </w:pPr>
-      <w:r>
-        <w:rPr>
-          <w:lang w:val="de-DE"/>
-        </w:rPr>
-        <w:t>Was soll das zu erstellende System leisten?</w:t>
-      </w:r>
-    </w:p>
-    <w:p>
-      <w:pPr>
-        <w:rPr>
-          <w:lang w:val="de-DE"/>
-        </w:rPr>
-      </w:pPr>
-    </w:p>
-    <w:p>
-      <w:pPr>
-        <w:rPr>
-          <w:lang w:val="de-DE"/>
-        </w:rPr>
-      </w:pPr>
-      <w:r>
-        <w:rPr>
-          <w:lang w:val="de-DE"/>
-        </w:rPr>
-        <w:lastRenderedPageBreak/>
-        <w:t xml:space="preserve">Über die Kamera soll erkannt werden, wenn sich mindestens eine Person im Raum befindet. Anschließend soll sich der Fernseher sowie das Licht selbständig einschalten. </w:t>
+        <w:t>(</w:t>
+      </w:r>
+      <w:r>
+        <w:rPr>
+          <w:highlight w:val="yellow"/>
+          <w:lang w:val="de-DE"/>
+        </w:rPr>
+        <w:t>Licht</w:t>
+      </w:r>
+      <w:r>
+        <w:rPr>
+          <w:highlight w:val="yellow"/>
+          <w:lang w:val="de-DE"/>
+        </w:rPr>
+        <w:t>)</w:t>
+      </w:r>
+      <w:r>
+        <w:rPr>
+          <w:lang w:val="de-DE"/>
+        </w:rPr>
+        <w:t xml:space="preserve"> selbständig einschalten.</w:t>
+      </w:r>
+    </w:p>
+    <w:p>
+      <w:pPr>
+        <w:rPr>
+          <w:lang w:val="de-DE"/>
+        </w:rPr>
+      </w:pPr>
+      <w:r>
+        <w:rPr>
+          <w:lang w:val="de-DE"/>
+        </w:rPr>
+        <w:t>Der Sender sowie die Lautstärke können im Vorhinein hinterlegt werden und werden mit dem Einschaltprozess ausgeführt.</w:t>
+      </w:r>
+    </w:p>
+    <w:p>
+      <w:pPr>
+        <w:rPr>
+          <w:lang w:val="de-DE"/>
+        </w:rPr>
+      </w:pPr>
+      <w:r>
+        <w:rPr>
+          <w:lang w:val="de-DE"/>
+        </w:rPr>
+        <w:t xml:space="preserve">Sobald über einen gewissen Zeitpunkt die Personenerkennung kleiner </w:t>
+      </w:r>
+      <w:r>
+        <w:rPr>
+          <w:highlight w:val="yellow"/>
+          <w:lang w:val="de-DE"/>
+        </w:rPr>
+        <w:t>…%</w:t>
+      </w:r>
+      <w:r>
+        <w:rPr>
+          <w:lang w:val="de-DE"/>
+        </w:rPr>
+        <w:t xml:space="preserve"> ist schaltet sich der Fernseher eigenständig wi</w:t>
+      </w:r>
+      <w:r>
+        <w:rPr>
+          <w:lang w:val="de-DE"/>
+        </w:rPr>
+        <w:t>e</w:t>
+      </w:r>
+      <w:r>
+        <w:rPr>
+          <w:lang w:val="de-DE"/>
+        </w:rPr>
+        <w:t>der aus</w:t>
+      </w:r>
+      <w:r>
+        <w:rPr>
+          <w:lang w:val="de-DE"/>
+        </w:rPr>
+        <w:t>. Die Prozentuale Erkennung soll verhindern, dass sich das Programm startet nur weil sich eine Person kurz durch das Bild bewegt hat.</w:t>
       </w:r>
     </w:p>
     <w:p>
@@ -5608,11 +5770,11 @@
           <w:lang w:val="de-DE"/>
         </w:rPr>
       </w:pPr>
-      <w:bookmarkStart w:id="21" w:name="_Toc92030984"/>
+      <w:bookmarkStart w:id="21" w:name="_Toc94446470"/>
       <w:r>
         <w:rPr>
           <w:b w:val="0"/>
-          <w:highlight w:val="yellow"/>
+          <w:highlight w:val="green"/>
           <w:lang w:val="de-DE"/>
         </w:rPr>
         <w:t>3.4.1 Funktion Bezeichnung a</w:t>
@@ -5667,6 +5829,50 @@
     </w:p>
     <w:p>
       <w:pPr>
+        <w:rPr>
+          <w:lang w:val="de-DE"/>
+        </w:rPr>
+      </w:pPr>
+      <w:r>
+        <w:rPr>
+          <w:lang w:val="de-DE"/>
+        </w:rPr>
+        <w:t>Personenerkennung:</w:t>
+      </w:r>
+    </w:p>
+    <w:p>
+      <w:pPr>
+        <w:rPr>
+          <w:lang w:val="de-DE"/>
+        </w:rPr>
+      </w:pPr>
+      <w:r>
+        <w:rPr>
+          <w:lang w:val="de-DE"/>
+        </w:rPr>
+        <w:t xml:space="preserve">Die Kamera erkennt sowohl den menschlichen Körper sowie auch ein menschliches Gesicht. Somit ist es möglich </w:t>
+      </w:r>
+      <w:r>
+        <w:rPr>
+          <w:lang w:val="de-DE"/>
+        </w:rPr>
+        <w:t>Personen,</w:t>
+      </w:r>
+      <w:r>
+        <w:rPr>
+          <w:lang w:val="de-DE"/>
+        </w:rPr>
+        <w:t xml:space="preserve"> welche mit dem Rücken zur Kamera sind anhand des Körpers zu erkennen. </w:t>
+      </w:r>
+      <w:r>
+        <w:rPr>
+          <w:lang w:val="de-DE"/>
+        </w:rPr>
+        <w:t xml:space="preserve">Ist die Person zu nahe an der Kamera kann ihr Gesicht erkannt werden. </w:t>
+      </w:r>
+    </w:p>
+    <w:p>
+      <w:pPr>
         <w:pStyle w:val="berschrift4"/>
         <w:rPr>
           <w:rFonts w:ascii="Arial" w:hAnsi="Arial" w:cs="Arial"/>
@@ -5735,20 +5941,389 @@
     </w:p>
     <w:p>
       <w:pPr>
+        <w:jc w:val="both"/>
+        <w:rPr>
+          <w:lang w:val="de-DE"/>
+        </w:rPr>
+      </w:pPr>
+    </w:p>
+    <w:p>
+      <w:pPr>
+        <w:jc w:val="both"/>
+        <w:rPr>
+          <w:lang w:val="de-DE"/>
+        </w:rPr>
+      </w:pPr>
+      <w:r>
+        <w:rPr>
+          <w:lang w:val="de-DE"/>
+        </w:rPr>
+        <w:t>Funktion a hat keine Abhängigkeiten von anderen Funktionen.</w:t>
+      </w:r>
+    </w:p>
+    <w:p>
+      <w:pPr>
         <w:pStyle w:val="berschrift3"/>
         <w:rPr>
           <w:b w:val="0"/>
           <w:lang w:val="de-DE"/>
         </w:rPr>
       </w:pPr>
-      <w:bookmarkStart w:id="22" w:name="_Toc92030985"/>
+      <w:bookmarkStart w:id="22" w:name="_Toc94446471"/>
+      <w:r>
+        <w:rPr>
+          <w:b w:val="0"/>
+          <w:highlight w:val="green"/>
+          <w:lang w:val="de-DE"/>
+        </w:rPr>
+        <w:t xml:space="preserve">3.4.2 </w:t>
+      </w:r>
+      <w:r>
+        <w:rPr>
+          <w:b w:val="0"/>
+          <w:highlight w:val="green"/>
+          <w:lang w:val="de-DE"/>
+        </w:rPr>
+        <w:t>Funktion Bezeichnung b</w:t>
+      </w:r>
+      <w:bookmarkEnd w:id="22"/>
+    </w:p>
+    <w:p>
+      <w:pPr>
+        <w:rPr>
+          <w:lang w:val="de-DE"/>
+        </w:rPr>
+      </w:pPr>
+    </w:p>
+    <w:p>
+      <w:pPr>
+        <w:pStyle w:val="berschrift4"/>
+        <w:rPr>
+          <w:rFonts w:ascii="Arial" w:hAnsi="Arial" w:cs="Arial"/>
+          <w:b w:val="0"/>
+          <w:sz w:val="24"/>
+          <w:szCs w:val="24"/>
+          <w:lang w:val="de-DE"/>
+        </w:rPr>
+      </w:pPr>
+      <w:r>
+        <w:rPr>
+          <w:rFonts w:ascii="Arial" w:hAnsi="Arial" w:cs="Arial"/>
+          <w:b w:val="0"/>
+          <w:sz w:val="24"/>
+          <w:szCs w:val="24"/>
+          <w:highlight w:val="green"/>
+          <w:lang w:val="de-DE"/>
+        </w:rPr>
+        <w:t>3.4.2.1 Wirkungsweise von Funktion b</w:t>
+      </w:r>
+    </w:p>
+    <w:p>
+      <w:pPr>
+        <w:rPr>
+          <w:lang w:val="de-DE"/>
+        </w:rPr>
+      </w:pPr>
+      <w:r>
+        <w:rPr>
+          <w:lang w:val="de-DE"/>
+        </w:rPr>
+        <w:t>Ein/Ausschalt Prozess des Fernsehers:</w:t>
+      </w:r>
+    </w:p>
+    <w:p>
+      <w:pPr>
+        <w:rPr>
+          <w:lang w:val="de-DE"/>
+        </w:rPr>
+      </w:pPr>
+      <w:r>
+        <w:rPr>
+          <w:lang w:val="de-DE"/>
+        </w:rPr>
+        <w:t xml:space="preserve">Die Home </w:t>
+      </w:r>
+      <w:proofErr w:type="spellStart"/>
+      <w:r>
+        <w:rPr>
+          <w:lang w:val="de-DE"/>
+        </w:rPr>
+        <w:t>Assistant</w:t>
+      </w:r>
+      <w:proofErr w:type="spellEnd"/>
+      <w:r>
+        <w:rPr>
+          <w:lang w:val="de-DE"/>
+        </w:rPr>
+        <w:t xml:space="preserve"> Software regelt mittels eines Triggers welcher aktiv oder inaktiv ist den Ein- und Ausschaltprozess des Fernsehers.</w:t>
+      </w:r>
+    </w:p>
+    <w:p>
+      <w:pPr>
+        <w:rPr>
+          <w:lang w:val="de-DE"/>
+        </w:rPr>
+      </w:pPr>
+      <w:r>
+        <w:rPr>
+          <w:lang w:val="de-DE"/>
+        </w:rPr>
+        <w:t xml:space="preserve">Durch den Trigger Personenerkennung schaltet sich der Fernseher automatisch ein auf einen Vorbestimmten Sender mit vorgeschriebener Lautstärke. Der Fernseher läuft so lange </w:t>
+      </w:r>
+      <w:r>
+        <w:rPr>
+          <w:highlight w:val="yellow"/>
+          <w:lang w:val="de-DE"/>
+        </w:rPr>
+        <w:t>bis der Trigger</w:t>
+      </w:r>
+      <w:r>
+        <w:rPr>
+          <w:lang w:val="de-DE"/>
+        </w:rPr>
+        <w:t xml:space="preserve"> nicht mehr aktiv ist und schaltet sich dadurch automatisch </w:t>
+      </w:r>
+      <w:r>
+        <w:rPr>
+          <w:lang w:val="de-DE"/>
+        </w:rPr>
+        <w:t>wieder</w:t>
+      </w:r>
+      <w:r>
+        <w:rPr>
+          <w:lang w:val="de-DE"/>
+        </w:rPr>
+        <w:t xml:space="preserve"> aus.</w:t>
+      </w:r>
+    </w:p>
+    <w:p>
+      <w:pPr>
+        <w:rPr>
+          <w:lang w:val="de-DE"/>
+        </w:rPr>
+      </w:pPr>
+    </w:p>
+    <w:p>
+      <w:pPr>
+        <w:pStyle w:val="berschrift4"/>
+        <w:rPr>
+          <w:rFonts w:ascii="Arial" w:hAnsi="Arial" w:cs="Arial"/>
+          <w:b w:val="0"/>
+          <w:sz w:val="24"/>
+          <w:szCs w:val="24"/>
+          <w:lang w:val="de-DE"/>
+        </w:rPr>
+      </w:pPr>
+      <w:r>
+        <w:rPr>
+          <w:rFonts w:ascii="Arial" w:hAnsi="Arial" w:cs="Arial"/>
+          <w:b w:val="0"/>
+          <w:sz w:val="24"/>
+          <w:szCs w:val="24"/>
+          <w:highlight w:val="green"/>
+          <w:lang w:val="de-DE"/>
+        </w:rPr>
+        <w:t>3.4.</w:t>
+      </w:r>
+      <w:r>
+        <w:rPr>
+          <w:rFonts w:ascii="Arial" w:hAnsi="Arial" w:cs="Arial"/>
+          <w:b w:val="0"/>
+          <w:sz w:val="24"/>
+          <w:szCs w:val="24"/>
+          <w:highlight w:val="green"/>
+          <w:lang w:val="de-DE"/>
+        </w:rPr>
+        <w:t>2</w:t>
+      </w:r>
+      <w:r>
+        <w:rPr>
+          <w:rFonts w:ascii="Arial" w:hAnsi="Arial" w:cs="Arial"/>
+          <w:b w:val="0"/>
+          <w:sz w:val="24"/>
+          <w:szCs w:val="24"/>
+          <w:highlight w:val="green"/>
+          <w:lang w:val="de-DE"/>
+        </w:rPr>
+        <w:t>.2 Abhängigkeiten / Randbedingungen</w:t>
+      </w:r>
+    </w:p>
+    <w:p>
+      <w:pPr>
+        <w:rPr>
+          <w:lang w:val="de-DE"/>
+        </w:rPr>
+      </w:pPr>
+      <w:r>
+        <w:rPr>
+          <w:lang w:val="de-DE"/>
+        </w:rPr>
+        <w:t xml:space="preserve">Der Ein- und Ausschaltprozess des Fernsehers ist abhängig von der Personenerkennung. Diese setzt den Trigger auf der Home </w:t>
+      </w:r>
+      <w:proofErr w:type="spellStart"/>
+      <w:r>
+        <w:rPr>
+          <w:lang w:val="de-DE"/>
+        </w:rPr>
+        <w:t>Assistant</w:t>
+      </w:r>
+      <w:proofErr w:type="spellEnd"/>
+      <w:r>
+        <w:rPr>
+          <w:lang w:val="de-DE"/>
+        </w:rPr>
+        <w:t xml:space="preserve"> </w:t>
+      </w:r>
+      <w:r>
+        <w:rPr>
+          <w:lang w:val="de-DE"/>
+        </w:rPr>
+        <w:t>Software,</w:t>
+      </w:r>
+      <w:r>
+        <w:rPr>
+          <w:lang w:val="de-DE"/>
+        </w:rPr>
+        <w:t xml:space="preserve"> wodurch der Fernseher überhaupt erst angesteuert wird. </w:t>
+      </w:r>
+    </w:p>
+    <w:p>
+      <w:pPr>
+        <w:rPr>
+          <w:lang w:val="de-DE"/>
+        </w:rPr>
+      </w:pPr>
+    </w:p>
+    <w:p>
+      <w:pPr>
+        <w:pStyle w:val="berschrift2"/>
+        <w:rPr>
+          <w:i w:val="0"/>
+          <w:lang w:val="de-DE"/>
+        </w:rPr>
+      </w:pPr>
+      <w:bookmarkStart w:id="23" w:name="_Toc94446472"/>
+      <w:r>
+        <w:rPr>
+          <w:i w:val="0"/>
+          <w:highlight w:val="yellow"/>
+          <w:lang w:val="de-DE"/>
+        </w:rPr>
+        <w:t xml:space="preserve">3.5 </w:t>
+      </w:r>
+      <w:r>
+        <w:rPr>
+          <w:i w:val="0"/>
+          <w:highlight w:val="yellow"/>
+          <w:lang w:val="de-DE"/>
+        </w:rPr>
+        <w:t>Externe Schnittstellen des Produkts</w:t>
+      </w:r>
+      <w:bookmarkEnd w:id="23"/>
+    </w:p>
+    <w:p>
+      <w:pPr>
+        <w:rPr>
+          <w:lang w:val="de-DE"/>
+        </w:rPr>
+      </w:pPr>
+      <w:r>
+        <w:rPr>
+          <w:lang w:val="de-DE"/>
+        </w:rPr>
+        <w:t>Das Verhalten im Sinne einer Interaktion des zu erstellenden Produkts sollte bereits oben in Form von Szenarien beschrieben sein. Hier geht es um die Beschreibung, wie die konkreten Schnittstellen aussehen und funktionieren.</w:t>
+      </w:r>
+    </w:p>
+    <w:p>
+      <w:pPr>
+        <w:pStyle w:val="berschrift3"/>
+        <w:rPr>
+          <w:b w:val="0"/>
+          <w:lang w:val="de-DE"/>
+        </w:rPr>
+      </w:pPr>
+      <w:bookmarkStart w:id="24" w:name="_Toc94446473"/>
+      <w:r>
+        <w:rPr>
+          <w:b w:val="0"/>
+          <w:highlight w:val="green"/>
+          <w:lang w:val="de-DE"/>
+        </w:rPr>
+        <w:t xml:space="preserve">3.5.1 </w:t>
+      </w:r>
+      <w:r>
+        <w:rPr>
+          <w:b w:val="0"/>
+          <w:highlight w:val="green"/>
+          <w:lang w:val="de-DE"/>
+        </w:rPr>
+        <w:t>Benutzerschnittstellen (User Interfaces)</w:t>
+      </w:r>
+      <w:bookmarkEnd w:id="24"/>
+    </w:p>
+    <w:p>
+      <w:pPr>
+        <w:rPr>
+          <w:lang w:val="de-DE"/>
+        </w:rPr>
+      </w:pPr>
+      <w:r>
+        <w:rPr>
+          <w:lang w:val="de-DE"/>
+        </w:rPr>
+        <w:t>Wie sieht das GUI aus, Verweise auf Prototypen.</w:t>
+      </w:r>
+    </w:p>
+    <w:p>
+      <w:pPr>
+        <w:rPr>
+          <w:lang w:val="de-DE"/>
+        </w:rPr>
+      </w:pPr>
+    </w:p>
+    <w:p>
+      <w:pPr>
+        <w:rPr>
+          <w:lang w:val="de-DE"/>
+        </w:rPr>
+      </w:pPr>
+      <w:r>
+        <w:rPr>
+          <w:lang w:val="de-DE"/>
+        </w:rPr>
+        <w:t xml:space="preserve">Unser Produkt läuft über die bereits vorhandene Plattform Home </w:t>
+      </w:r>
+      <w:proofErr w:type="spellStart"/>
+      <w:r>
+        <w:rPr>
+          <w:lang w:val="de-DE"/>
+        </w:rPr>
+        <w:t>Assistant</w:t>
+      </w:r>
+      <w:proofErr w:type="spellEnd"/>
+      <w:r>
+        <w:rPr>
+          <w:lang w:val="de-DE"/>
+        </w:rPr>
+        <w:t>, welche sowohl über den Desktop wie auch über eine App zugänglich ist.</w:t>
+      </w:r>
+    </w:p>
+    <w:p>
+      <w:pPr>
+        <w:pStyle w:val="berschrift3"/>
+        <w:rPr>
+          <w:b w:val="0"/>
+          <w:lang w:val="de-DE"/>
+        </w:rPr>
+      </w:pPr>
+      <w:bookmarkStart w:id="25" w:name="_Toc94446474"/>
       <w:r>
         <w:rPr>
           <w:b w:val="0"/>
           <w:highlight w:val="yellow"/>
           <w:lang w:val="de-DE"/>
         </w:rPr>
-        <w:t xml:space="preserve">3.4.2 </w:t>
+        <w:t xml:space="preserve">3.5.2 </w:t>
       </w:r>
       <w:r>
         <w:rPr>
@@ -5756,107 +6331,6 @@
           <w:highlight w:val="yellow"/>
           <w:lang w:val="de-DE"/>
         </w:rPr>
-        <w:t>Funktion Bezeichnung b</w:t>
-      </w:r>
-      <w:bookmarkEnd w:id="22"/>
-    </w:p>
-    <w:p>
-      <w:pPr>
-        <w:pStyle w:val="berschrift2"/>
-        <w:rPr>
-          <w:i w:val="0"/>
-          <w:lang w:val="de-DE"/>
-        </w:rPr>
-      </w:pPr>
-      <w:bookmarkStart w:id="23" w:name="_Toc92030986"/>
-      <w:r>
-        <w:rPr>
-          <w:i w:val="0"/>
-          <w:lang w:val="de-DE"/>
-        </w:rPr>
-        <w:t xml:space="preserve">3.5 </w:t>
-      </w:r>
-      <w:r>
-        <w:rPr>
-          <w:i w:val="0"/>
-          <w:lang w:val="de-DE"/>
-        </w:rPr>
-        <w:t>Externe Schnittstellen des Produkts</w:t>
-      </w:r>
-      <w:bookmarkEnd w:id="23"/>
-    </w:p>
-    <w:p>
-      <w:pPr>
-        <w:rPr>
-          <w:lang w:val="de-DE"/>
-        </w:rPr>
-      </w:pPr>
-      <w:r>
-        <w:rPr>
-          <w:lang w:val="de-DE"/>
-        </w:rPr>
-        <w:t>Das Verhalten im Sinne einer Interaktion des zu erstellenden Produkts sollte bereits oben in Form von Szenarien beschrieben sein. Hier geht es um die Beschreibung, wie die konkreten Schnittstellen aussehen und funktionieren.</w:t>
-      </w:r>
-    </w:p>
-    <w:p>
-      <w:pPr>
-        <w:pStyle w:val="berschrift3"/>
-        <w:rPr>
-          <w:b w:val="0"/>
-          <w:lang w:val="de-DE"/>
-        </w:rPr>
-      </w:pPr>
-      <w:bookmarkStart w:id="24" w:name="_Toc92030987"/>
-      <w:r>
-        <w:rPr>
-          <w:b w:val="0"/>
-          <w:lang w:val="de-DE"/>
-        </w:rPr>
-        <w:t xml:space="preserve">3.5.1 </w:t>
-      </w:r>
-      <w:r>
-        <w:rPr>
-          <w:b w:val="0"/>
-          <w:lang w:val="de-DE"/>
-        </w:rPr>
-        <w:t>Benutzerschnittstellen (User Interfaces)</w:t>
-      </w:r>
-      <w:bookmarkEnd w:id="24"/>
-    </w:p>
-    <w:p>
-      <w:pPr>
-        <w:rPr>
-          <w:lang w:val="de-DE"/>
-        </w:rPr>
-      </w:pPr>
-      <w:r>
-        <w:rPr>
-          <w:lang w:val="de-DE"/>
-        </w:rPr>
-        <w:t>Wie sieht das GUI aus, Verweise auf Prototypen.</w:t>
-      </w:r>
-    </w:p>
-    <w:p>
-      <w:pPr>
-        <w:pStyle w:val="berschrift3"/>
-        <w:rPr>
-          <w:b w:val="0"/>
-          <w:lang w:val="de-DE"/>
-        </w:rPr>
-      </w:pPr>
-      <w:bookmarkStart w:id="25" w:name="_Toc92030988"/>
-      <w:r>
-        <w:rPr>
-          <w:b w:val="0"/>
-          <w:lang w:val="de-DE"/>
-        </w:rPr>
-        <w:t xml:space="preserve">3.5.2 </w:t>
-      </w:r>
-      <w:r>
-        <w:rPr>
-          <w:b w:val="0"/>
-          <w:lang w:val="de-DE"/>
-        </w:rPr>
         <w:t>Systemschnittstellen</w:t>
       </w:r>
       <w:bookmarkEnd w:id="25"/>
@@ -5872,6 +6346,54 @@
           <w:lang w:val="de-DE"/>
         </w:rPr>
         <w:t>Beschreibung der SW- und HW-Schnittstellen, mit denen das zu erstellende System kommuniziert. Beschreibung der Kommunikationsart, des Datenformats. Verfeinerung des Überblicks in Kapitel 2.</w:t>
+      </w:r>
+    </w:p>
+    <w:p>
+      <w:pPr>
+        <w:rPr>
+          <w:lang w:val="de-DE"/>
+        </w:rPr>
+      </w:pPr>
+    </w:p>
+    <w:p>
+      <w:pPr>
+        <w:rPr>
+          <w:lang w:val="de-DE"/>
+        </w:rPr>
+      </w:pPr>
+      <w:r>
+        <w:rPr>
+          <w:lang w:val="de-DE"/>
+        </w:rPr>
+        <w:t xml:space="preserve">Der </w:t>
+      </w:r>
+      <w:proofErr w:type="spellStart"/>
+      <w:r>
+        <w:rPr>
+          <w:lang w:val="de-DE"/>
+        </w:rPr>
+        <w:t>Harmony</w:t>
+      </w:r>
+      <w:proofErr w:type="spellEnd"/>
+      <w:r>
+        <w:rPr>
+          <w:lang w:val="de-DE"/>
+        </w:rPr>
+        <w:t xml:space="preserve"> Hub und Home </w:t>
+      </w:r>
+      <w:proofErr w:type="spellStart"/>
+      <w:r>
+        <w:rPr>
+          <w:lang w:val="de-DE"/>
+        </w:rPr>
+        <w:t>Assistant</w:t>
+      </w:r>
+      <w:proofErr w:type="spellEnd"/>
+      <w:r>
+        <w:rPr>
+          <w:lang w:val="de-DE"/>
+        </w:rPr>
+        <w:t xml:space="preserve"> kommunizieren über ein geschlossenes Netzwerk.</w:t>
       </w:r>
     </w:p>
     <w:p>
@@ -5887,6 +6409,7 @@
         <w:rPr>
           <w:rFonts w:ascii="Arial" w:hAnsi="Arial" w:cs="Arial"/>
           <w:b w:val="0"/>
+          <w:highlight w:val="red"/>
           <w:lang w:val="de-DE"/>
         </w:rPr>
         <w:t xml:space="preserve">3.5.2.1 </w:t>
@@ -5895,6 +6418,7 @@
         <w:rPr>
           <w:rFonts w:ascii="Arial" w:hAnsi="Arial" w:cs="Arial"/>
           <w:b w:val="0"/>
+          <w:highlight w:val="red"/>
           <w:lang w:val="de-DE"/>
         </w:rPr>
         <w:t>Schnittstelle a</w:t>
@@ -6002,10 +6526,11 @@
           <w:lang w:val="de-DE"/>
         </w:rPr>
       </w:pPr>
-      <w:bookmarkStart w:id="26" w:name="_Toc92030989"/>
+      <w:bookmarkStart w:id="26" w:name="_Toc94446475"/>
       <w:r>
         <w:rPr>
           <w:i w:val="0"/>
+          <w:highlight w:val="yellow"/>
           <w:lang w:val="de-DE"/>
         </w:rPr>
         <w:t xml:space="preserve">3.6 </w:t>
@@ -6013,6 +6538,7 @@
       <w:r>
         <w:rPr>
           <w:i w:val="0"/>
+          <w:highlight w:val="yellow"/>
           <w:lang w:val="de-DE"/>
         </w:rPr>
         <w:t>Sonstige geforderte Produktmerkmale</w:t>
@@ -6040,18 +6566,19 @@
           <w:lang w:val="de-DE"/>
         </w:rPr>
       </w:pPr>
-      <w:bookmarkStart w:id="27" w:name="_Toc92030990"/>
+      <w:bookmarkStart w:id="27" w:name="_Toc94446476"/>
       <w:r>
         <w:rPr>
           <w:b w:val="0"/>
-          <w:lang w:val="de-DE"/>
-        </w:rPr>
-        <w:lastRenderedPageBreak/>
+          <w:highlight w:val="yellow"/>
+          <w:lang w:val="de-DE"/>
+        </w:rPr>
         <w:t xml:space="preserve">3.6.1 </w:t>
       </w:r>
       <w:r>
         <w:rPr>
           <w:b w:val="0"/>
+          <w:highlight w:val="yellow"/>
           <w:lang w:val="de-DE"/>
         </w:rPr>
         <w:t>Geschwindigkeitsmerkmale (</w:t>
@@ -6060,6 +6587,7 @@
       <w:r>
         <w:rPr>
           <w:b w:val="0"/>
+          <w:highlight w:val="yellow"/>
           <w:lang w:val="de-DE"/>
         </w:rPr>
         <w:t>performance</w:t>
@@ -6068,6 +6596,7 @@
       <w:r>
         <w:rPr>
           <w:b w:val="0"/>
+          <w:highlight w:val="yellow"/>
           <w:lang w:val="de-DE"/>
         </w:rPr>
         <w:t>)</w:t>
@@ -6090,6 +6619,12 @@
         </w:rPr>
         <w:t>Reaktionszeiten, Antwortzeiten</w:t>
       </w:r>
+      <w:r>
+        <w:rPr>
+          <w:lang w:val="de-DE"/>
+        </w:rPr>
+        <w:t>: Die Personenerkennung funktioniert in Echtzeit</w:t>
+      </w:r>
     </w:p>
     <w:p>
       <w:pPr>
@@ -6150,17 +6685,20 @@
           <w:lang w:val="de-DE"/>
         </w:rPr>
       </w:pPr>
-      <w:bookmarkStart w:id="28" w:name="_Toc92030991"/>
+      <w:bookmarkStart w:id="28" w:name="_Toc94446477"/>
       <w:r>
         <w:rPr>
           <w:b w:val="0"/>
-          <w:lang w:val="de-DE"/>
-        </w:rPr>
+          <w:highlight w:val="red"/>
+          <w:lang w:val="de-DE"/>
+        </w:rPr>
+        <w:lastRenderedPageBreak/>
         <w:t xml:space="preserve">3.6.2 </w:t>
       </w:r>
       <w:r>
         <w:rPr>
           <w:b w:val="0"/>
+          <w:highlight w:val="red"/>
           <w:lang w:val="de-DE"/>
         </w:rPr>
         <w:t>Ressourcenmerkmale (</w:t>
@@ -6169,6 +6707,7 @@
       <w:r>
         <w:rPr>
           <w:b w:val="0"/>
+          <w:highlight w:val="red"/>
           <w:lang w:val="de-DE"/>
         </w:rPr>
         <w:t>resources</w:t>
@@ -6177,6 +6716,7 @@
       <w:r>
         <w:rPr>
           <w:b w:val="0"/>
+          <w:highlight w:val="red"/>
           <w:lang w:val="de-DE"/>
         </w:rPr>
         <w:t>)</w:t>
@@ -6310,10 +6850,11 @@
           <w:lang w:val="de-DE"/>
         </w:rPr>
       </w:pPr>
-      <w:bookmarkStart w:id="29" w:name="_Toc92030992"/>
+      <w:bookmarkStart w:id="29" w:name="_Toc94446478"/>
       <w:r>
         <w:rPr>
           <w:b w:val="0"/>
+          <w:highlight w:val="red"/>
           <w:lang w:val="de-DE"/>
         </w:rPr>
         <w:t xml:space="preserve">3.6.3 </w:t>
@@ -6321,6 +6862,7 @@
       <w:r>
         <w:rPr>
           <w:b w:val="0"/>
+          <w:highlight w:val="red"/>
           <w:lang w:val="de-DE"/>
         </w:rPr>
         <w:t>Schutzmerkmale (</w:t>
@@ -6329,6 +6871,7 @@
       <w:r>
         <w:rPr>
           <w:b w:val="0"/>
+          <w:highlight w:val="red"/>
           <w:lang w:val="de-DE"/>
         </w:rPr>
         <w:t>security</w:t>
@@ -6337,6 +6880,7 @@
       <w:r>
         <w:rPr>
           <w:b w:val="0"/>
+          <w:highlight w:val="red"/>
           <w:lang w:val="de-DE"/>
         </w:rPr>
         <w:t>)</w:t>
@@ -6364,10 +6908,11 @@
           <w:lang w:val="de-DE"/>
         </w:rPr>
       </w:pPr>
-      <w:bookmarkStart w:id="30" w:name="_Toc92030993"/>
+      <w:bookmarkStart w:id="30" w:name="_Toc94446479"/>
       <w:r>
         <w:rPr>
           <w:b w:val="0"/>
+          <w:highlight w:val="red"/>
           <w:lang w:val="de-DE"/>
         </w:rPr>
         <w:t xml:space="preserve">3.6.4 </w:t>
@@ -6375,6 +6920,7 @@
       <w:r>
         <w:rPr>
           <w:b w:val="0"/>
+          <w:highlight w:val="red"/>
           <w:lang w:val="de-DE"/>
         </w:rPr>
         <w:t>Sicherheitsmerkmale (</w:t>
@@ -6383,6 +6929,7 @@
       <w:r>
         <w:rPr>
           <w:b w:val="0"/>
+          <w:highlight w:val="red"/>
           <w:lang w:val="de-DE"/>
         </w:rPr>
         <w:t>safety</w:t>
@@ -6391,6 +6938,7 @@
       <w:r>
         <w:rPr>
           <w:b w:val="0"/>
+          <w:highlight w:val="red"/>
           <w:lang w:val="de-DE"/>
         </w:rPr>
         <w:t>)</w:t>
@@ -6418,10 +6966,11 @@
           <w:b w:val="0"/>
         </w:rPr>
       </w:pPr>
-      <w:bookmarkStart w:id="31" w:name="_Toc92030994"/>
+      <w:bookmarkStart w:id="31" w:name="_Toc94446480"/>
       <w:r>
         <w:rPr>
           <w:b w:val="0"/>
+          <w:highlight w:val="red"/>
         </w:rPr>
         <w:t xml:space="preserve">3.6.5 </w:t>
       </w:r>
@@ -6429,6 +6978,7 @@
       <w:r>
         <w:rPr>
           <w:b w:val="0"/>
+          <w:highlight w:val="red"/>
         </w:rPr>
         <w:t>Portabilitätsmerkmale</w:t>
       </w:r>
@@ -6436,6 +6986,7 @@
       <w:r>
         <w:rPr>
           <w:b w:val="0"/>
+          <w:highlight w:val="red"/>
         </w:rPr>
         <w:t xml:space="preserve"> (portability)</w:t>
       </w:r>
@@ -6449,10 +7000,11 @@
           <w:lang w:val="de-DE"/>
         </w:rPr>
       </w:pPr>
-      <w:bookmarkStart w:id="32" w:name="_Toc92030995"/>
+      <w:bookmarkStart w:id="32" w:name="_Toc94446481"/>
       <w:r>
         <w:rPr>
           <w:b w:val="0"/>
+          <w:highlight w:val="red"/>
           <w:lang w:val="de-DE"/>
         </w:rPr>
         <w:t xml:space="preserve">3.6.6 </w:t>
@@ -6460,6 +7012,7 @@
       <w:r>
         <w:rPr>
           <w:b w:val="0"/>
+          <w:highlight w:val="red"/>
           <w:lang w:val="de-DE"/>
         </w:rPr>
         <w:t>Zuverlässigkeit (</w:t>
@@ -6468,6 +7021,7 @@
       <w:r>
         <w:rPr>
           <w:b w:val="0"/>
+          <w:highlight w:val="red"/>
           <w:lang w:val="de-DE"/>
         </w:rPr>
         <w:t>reliability</w:t>
@@ -6476,6 +7030,7 @@
       <w:r>
         <w:rPr>
           <w:b w:val="0"/>
+          <w:highlight w:val="red"/>
           <w:lang w:val="de-DE"/>
         </w:rPr>
         <w:t>)</w:t>
@@ -6549,10 +7104,11 @@
           <w:lang w:val="de-DE"/>
         </w:rPr>
       </w:pPr>
-      <w:bookmarkStart w:id="33" w:name="_Toc92030996"/>
+      <w:bookmarkStart w:id="33" w:name="_Toc94446482"/>
       <w:r>
         <w:rPr>
           <w:b w:val="0"/>
+          <w:highlight w:val="red"/>
           <w:lang w:val="de-DE"/>
         </w:rPr>
         <w:t xml:space="preserve">3.6.7 </w:t>
@@ -6560,6 +7116,7 @@
       <w:r>
         <w:rPr>
           <w:b w:val="0"/>
+          <w:highlight w:val="red"/>
           <w:lang w:val="de-DE"/>
         </w:rPr>
         <w:t>Wartungsmerkmale (</w:t>
@@ -6568,6 +7125,7 @@
       <w:r>
         <w:rPr>
           <w:b w:val="0"/>
+          <w:highlight w:val="red"/>
           <w:lang w:val="de-DE"/>
         </w:rPr>
         <w:t>maintenance</w:t>
@@ -6576,6 +7134,7 @@
       <w:r>
         <w:rPr>
           <w:b w:val="0"/>
+          <w:highlight w:val="red"/>
           <w:lang w:val="de-DE"/>
         </w:rPr>
         <w:t>)</w:t>
@@ -6603,10 +7162,11 @@
           <w:lang w:val="de-DE"/>
         </w:rPr>
       </w:pPr>
-      <w:bookmarkStart w:id="34" w:name="_Toc92030997"/>
+      <w:bookmarkStart w:id="34" w:name="_Toc94446483"/>
       <w:r>
         <w:rPr>
           <w:b w:val="0"/>
+          <w:highlight w:val="red"/>
           <w:lang w:val="de-DE"/>
         </w:rPr>
         <w:t xml:space="preserve">3.6.8 </w:t>
@@ -6614,6 +7174,7 @@
       <w:r>
         <w:rPr>
           <w:b w:val="0"/>
+          <w:highlight w:val="red"/>
           <w:lang w:val="de-DE"/>
         </w:rPr>
         <w:t>Wiederverwendbarkeitsmerkmale (</w:t>
@@ -6622,6 +7183,7 @@
       <w:r>
         <w:rPr>
           <w:b w:val="0"/>
+          <w:highlight w:val="red"/>
           <w:lang w:val="de-DE"/>
         </w:rPr>
         <w:t>reuse</w:t>
@@ -6630,6 +7192,7 @@
       <w:r>
         <w:rPr>
           <w:b w:val="0"/>
+          <w:highlight w:val="red"/>
           <w:lang w:val="de-DE"/>
         </w:rPr>
         <w:t>)</w:t>
@@ -6658,10 +7221,11 @@
           <w:lang w:val="de-DE"/>
         </w:rPr>
       </w:pPr>
-      <w:bookmarkStart w:id="35" w:name="_Toc92030998"/>
+      <w:bookmarkStart w:id="35" w:name="_Toc94446484"/>
       <w:r>
         <w:rPr>
           <w:b w:val="0"/>
+          <w:highlight w:val="red"/>
           <w:lang w:val="de-DE"/>
         </w:rPr>
         <w:t xml:space="preserve">3.6.9 </w:t>
@@ -6669,6 +7233,7 @@
       <w:r>
         <w:rPr>
           <w:b w:val="0"/>
+          <w:highlight w:val="red"/>
           <w:lang w:val="de-DE"/>
         </w:rPr>
         <w:t>Benutzbarkeitsmerkmale (</w:t>
@@ -6677,6 +7242,7 @@
       <w:r>
         <w:rPr>
           <w:b w:val="0"/>
+          <w:highlight w:val="red"/>
           <w:lang w:val="de-DE"/>
         </w:rPr>
         <w:t>usability</w:t>
@@ -6685,6 +7251,7 @@
       <w:r>
         <w:rPr>
           <w:b w:val="0"/>
+          <w:highlight w:val="red"/>
           <w:lang w:val="de-DE"/>
         </w:rPr>
         <w:t>)</w:t>
@@ -6711,15 +7278,17 @@
           <w:lang w:val="de-DE"/>
         </w:rPr>
       </w:pPr>
-      <w:bookmarkStart w:id="36" w:name="_Toc92030999"/>
-      <w:r>
-        <w:rPr>
+      <w:bookmarkStart w:id="36" w:name="_Toc94446485"/>
+      <w:r>
+        <w:rPr>
+          <w:highlight w:val="yellow"/>
           <w:lang w:val="de-DE"/>
         </w:rPr>
         <w:t xml:space="preserve">4 </w:t>
       </w:r>
       <w:r>
         <w:rPr>
+          <w:highlight w:val="yellow"/>
           <w:lang w:val="de-DE"/>
         </w:rPr>
         <w:t>Vorgaben an die Projektabwicklung</w:t>
@@ -6734,10 +7303,11 @@
           <w:lang w:val="de-DE"/>
         </w:rPr>
       </w:pPr>
-      <w:bookmarkStart w:id="37" w:name="_Toc92031000"/>
+      <w:bookmarkStart w:id="37" w:name="_Toc94446486"/>
       <w:r>
         <w:rPr>
           <w:i w:val="0"/>
+          <w:highlight w:val="yellow"/>
           <w:lang w:val="de-DE"/>
         </w:rPr>
         <w:t xml:space="preserve">4.1 </w:t>
@@ -6745,6 +7315,7 @@
       <w:r>
         <w:rPr>
           <w:i w:val="0"/>
+          <w:highlight w:val="yellow"/>
           <w:lang w:val="de-DE"/>
         </w:rPr>
         <w:t>Anforderungen an die Realisierung</w:t>
@@ -6778,7 +7349,6 @@
         <w:rPr>
           <w:lang w:val="de-DE"/>
         </w:rPr>
-        <w:lastRenderedPageBreak/>
         <w:t>Hardware</w:t>
       </w:r>
     </w:p>
@@ -6796,7 +7366,7 @@
         <w:rPr>
           <w:lang w:val="de-DE"/>
         </w:rPr>
-        <w:t>Entwicklungsrechner</w:t>
+        <w:t>Raspberry Pi 4 Model B</w:t>
       </w:r>
     </w:p>
     <w:p>
@@ -6809,11 +7379,19 @@
           <w:lang w:val="de-DE"/>
         </w:rPr>
       </w:pPr>
-      <w:r>
-        <w:rPr>
-          <w:lang w:val="de-DE"/>
-        </w:rPr>
-        <w:t>Messgeräte</w:t>
+      <w:proofErr w:type="spellStart"/>
+      <w:r>
+        <w:rPr>
+          <w:lang w:val="de-DE"/>
+        </w:rPr>
+        <w:t>Harmony</w:t>
+      </w:r>
+      <w:proofErr w:type="spellEnd"/>
+      <w:r>
+        <w:rPr>
+          <w:lang w:val="de-DE"/>
+        </w:rPr>
+        <w:t xml:space="preserve"> Hub</w:t>
       </w:r>
     </w:p>
     <w:p>
@@ -6830,7 +7408,24 @@
         <w:rPr>
           <w:lang w:val="de-DE"/>
         </w:rPr>
-        <w:t>Testanlagen</w:t>
+        <w:t>Kamera</w:t>
+      </w:r>
+    </w:p>
+    <w:p>
+      <w:pPr>
+        <w:numPr>
+          <w:ilvl w:val="1"/>
+          <w:numId w:val="17"/>
+        </w:numPr>
+        <w:rPr>
+          <w:lang w:val="de-DE"/>
+        </w:rPr>
+      </w:pPr>
+      <w:r>
+        <w:rPr>
+          <w:lang w:val="de-DE"/>
+        </w:rPr>
+        <w:t>Fernseher</w:t>
       </w:r>
     </w:p>
     <w:p>
@@ -6864,6 +7459,7 @@
         <w:rPr>
           <w:lang w:val="de-DE"/>
         </w:rPr>
+        <w:lastRenderedPageBreak/>
         <w:t>Betriebssysteme (Host und Target)</w:t>
       </w:r>
     </w:p>
@@ -6960,10 +7556,11 @@
           <w:lang w:val="de-DE"/>
         </w:rPr>
       </w:pPr>
-      <w:bookmarkStart w:id="38" w:name="_Toc92031001"/>
+      <w:bookmarkStart w:id="38" w:name="_Toc94446487"/>
       <w:r>
         <w:rPr>
           <w:i w:val="0"/>
+          <w:highlight w:val="yellow"/>
           <w:lang w:val="de-DE"/>
         </w:rPr>
         <w:t xml:space="preserve">4.2 </w:t>
@@ -6971,6 +7568,7 @@
       <w:r>
         <w:rPr>
           <w:i w:val="0"/>
+          <w:highlight w:val="yellow"/>
           <w:lang w:val="de-DE"/>
         </w:rPr>
         <w:t>Fertige und zugekaufte Komponenten</w:t>
@@ -6992,16 +7590,84 @@
     </w:p>
     <w:p>
       <w:pPr>
+        <w:rPr>
+          <w:lang w:val="de-DE"/>
+        </w:rPr>
+      </w:pPr>
+    </w:p>
+    <w:p>
+      <w:pPr>
+        <w:rPr>
+          <w:lang w:val="de-DE"/>
+        </w:rPr>
+      </w:pPr>
+      <w:r>
+        <w:rPr>
+          <w:lang w:val="de-DE"/>
+        </w:rPr>
+        <w:t>Raspberry Pi 4:</w:t>
+      </w:r>
+    </w:p>
+    <w:p>
+      <w:pPr>
+        <w:rPr>
+          <w:lang w:val="de-DE"/>
+        </w:rPr>
+      </w:pPr>
+      <w:proofErr w:type="spellStart"/>
+      <w:r>
+        <w:rPr>
+          <w:lang w:val="de-DE"/>
+        </w:rPr>
+        <w:t>Harmony</w:t>
+      </w:r>
+      <w:proofErr w:type="spellEnd"/>
+      <w:r>
+        <w:rPr>
+          <w:lang w:val="de-DE"/>
+        </w:rPr>
+        <w:t xml:space="preserve"> Hub:</w:t>
+      </w:r>
+    </w:p>
+    <w:p>
+      <w:pPr>
+        <w:rPr>
+          <w:lang w:val="de-DE"/>
+        </w:rPr>
+      </w:pPr>
+      <w:r>
+        <w:rPr>
+          <w:lang w:val="de-DE"/>
+        </w:rPr>
+        <w:t>Kamera:</w:t>
+      </w:r>
+    </w:p>
+    <w:p>
+      <w:pPr>
+        <w:rPr>
+          <w:lang w:val="de-DE"/>
+        </w:rPr>
+      </w:pPr>
+      <w:r>
+        <w:rPr>
+          <w:lang w:val="de-DE"/>
+        </w:rPr>
+        <w:t>Fernseher:</w:t>
+      </w:r>
+    </w:p>
+    <w:p>
+      <w:pPr>
         <w:pStyle w:val="berschrift2"/>
         <w:rPr>
           <w:i w:val="0"/>
           <w:lang w:val="de-DE"/>
         </w:rPr>
       </w:pPr>
-      <w:bookmarkStart w:id="39" w:name="_Toc92031002"/>
+      <w:bookmarkStart w:id="39" w:name="_Toc94446488"/>
       <w:r>
         <w:rPr>
           <w:i w:val="0"/>
+          <w:highlight w:val="green"/>
           <w:lang w:val="de-DE"/>
         </w:rPr>
         <w:t xml:space="preserve">4.3 </w:t>
@@ -7009,6 +7675,7 @@
       <w:r>
         <w:rPr>
           <w:i w:val="0"/>
+          <w:highlight w:val="green"/>
           <w:lang w:val="de-DE"/>
         </w:rPr>
         <w:t>Unterauftragnehmer</w:t>
@@ -7030,16 +7697,51 @@
     </w:p>
     <w:p>
       <w:pPr>
+        <w:rPr>
+          <w:lang w:val="de-DE"/>
+        </w:rPr>
+      </w:pPr>
+    </w:p>
+    <w:p>
+      <w:pPr>
+        <w:rPr>
+          <w:lang w:val="de-DE"/>
+        </w:rPr>
+      </w:pPr>
+      <w:r>
+        <w:rPr>
+          <w:lang w:val="de-DE"/>
+        </w:rPr>
+        <w:t xml:space="preserve">Es gab keine externen Unterauftragnehmer. Alle Komponenten welche wir brauchten konnten wir über die FH beziehen beziehungsweise den </w:t>
+      </w:r>
+      <w:proofErr w:type="spellStart"/>
+      <w:r>
+        <w:rPr>
+          <w:lang w:val="de-DE"/>
+        </w:rPr>
+        <w:t>Harmony</w:t>
+      </w:r>
+      <w:proofErr w:type="spellEnd"/>
+      <w:r>
+        <w:rPr>
+          <w:lang w:val="de-DE"/>
+        </w:rPr>
+        <w:t xml:space="preserve"> Hub von Herrn Schaffer direkt.</w:t>
+      </w:r>
+    </w:p>
+    <w:p>
+      <w:pPr>
         <w:pStyle w:val="berschrift2"/>
         <w:rPr>
           <w:i w:val="0"/>
           <w:lang w:val="de-DE"/>
         </w:rPr>
       </w:pPr>
-      <w:bookmarkStart w:id="40" w:name="_Toc92031003"/>
+      <w:bookmarkStart w:id="40" w:name="_Toc94446489"/>
       <w:r>
         <w:rPr>
           <w:i w:val="0"/>
+          <w:highlight w:val="green"/>
           <w:lang w:val="de-DE"/>
         </w:rPr>
         <w:t xml:space="preserve">4.4 </w:t>
@@ -7047,6 +7749,7 @@
       <w:r>
         <w:rPr>
           <w:i w:val="0"/>
+          <w:highlight w:val="green"/>
           <w:lang w:val="de-DE"/>
         </w:rPr>
         <w:t>Abnahmebedingungen</w:t>
@@ -7101,7 +7804,35 @@
         <w:rPr>
           <w:lang w:val="de-DE"/>
         </w:rPr>
-        <w:t>Wie wird abgenommen (gemeinsam beim Kunden, oder Kunde testet)</w:t>
+        <w:t xml:space="preserve">Es wird nach der </w:t>
+      </w:r>
+      <w:proofErr w:type="spellStart"/>
+      <w:r>
+        <w:rPr>
+          <w:lang w:val="de-DE"/>
+        </w:rPr>
+        <w:t>Requirements</w:t>
+      </w:r>
+      <w:proofErr w:type="spellEnd"/>
+      <w:r>
+        <w:rPr>
+          <w:lang w:val="de-DE"/>
+        </w:rPr>
+        <w:t xml:space="preserve"> </w:t>
+      </w:r>
+      <w:proofErr w:type="spellStart"/>
+      <w:r>
+        <w:rPr>
+          <w:lang w:val="de-DE"/>
+        </w:rPr>
+        <w:t>Specification</w:t>
+      </w:r>
+      <w:proofErr w:type="spellEnd"/>
+      <w:r>
+        <w:rPr>
+          <w:lang w:val="de-DE"/>
+        </w:rPr>
+        <w:t xml:space="preserve"> abgenommen.</w:t>
       </w:r>
     </w:p>
     <w:p>
@@ -7118,7 +7849,7 @@
         <w:rPr>
           <w:lang w:val="de-DE"/>
         </w:rPr>
-        <w:t>Wer stellt Testdaten bereit? Wann sind diese Daten bereitzustellen?</w:t>
+        <w:t>Wie wird abgenommen (gemeinsam beim Kunden, oder Kunde testet)</w:t>
       </w:r>
     </w:p>
     <w:p>
@@ -7135,7 +7866,7 @@
         <w:rPr>
           <w:lang w:val="de-DE"/>
         </w:rPr>
-        <w:t>Wo wird abgenommen?</w:t>
+        <w:t>Die Abnahme erfolgt durch Herr Schaffer</w:t>
       </w:r>
     </w:p>
     <w:p>
@@ -7152,6 +7883,90 @@
         <w:rPr>
           <w:lang w:val="de-DE"/>
         </w:rPr>
+        <w:t>Wer stellt Testdaten bereit? Wann sind diese Daten bereitzustellen?</w:t>
+      </w:r>
+    </w:p>
+    <w:p>
+      <w:pPr>
+        <w:numPr>
+          <w:ilvl w:val="1"/>
+          <w:numId w:val="18"/>
+        </w:numPr>
+        <w:rPr>
+          <w:highlight w:val="yellow"/>
+          <w:lang w:val="de-DE"/>
+        </w:rPr>
+      </w:pPr>
+      <w:r>
+        <w:rPr>
+          <w:highlight w:val="yellow"/>
+          <w:lang w:val="de-DE"/>
+        </w:rPr>
+        <w:t>Testdaten werden in Form eines Demo Videos des gesamten Projekts bereitgestellt.</w:t>
+      </w:r>
+    </w:p>
+    <w:p>
+      <w:pPr>
+        <w:numPr>
+          <w:ilvl w:val="1"/>
+          <w:numId w:val="18"/>
+        </w:numPr>
+        <w:rPr>
+          <w:lang w:val="de-DE"/>
+        </w:rPr>
+      </w:pPr>
+      <w:r>
+        <w:rPr>
+          <w:lang w:val="de-DE"/>
+        </w:rPr>
+        <w:t>Wo wird abgenommen?</w:t>
+      </w:r>
+    </w:p>
+    <w:p>
+      <w:pPr>
+        <w:numPr>
+          <w:ilvl w:val="1"/>
+          <w:numId w:val="18"/>
+        </w:numPr>
+        <w:rPr>
+          <w:lang w:val="de-DE"/>
+        </w:rPr>
+      </w:pPr>
+      <w:r>
+        <w:rPr>
+          <w:lang w:val="de-DE"/>
+        </w:rPr>
+        <w:t xml:space="preserve">Das komplette Projekt befindet sich auf </w:t>
+      </w:r>
+      <w:proofErr w:type="spellStart"/>
+      <w:r>
+        <w:rPr>
+          <w:lang w:val="de-DE"/>
+        </w:rPr>
+        <w:t>Github</w:t>
+      </w:r>
+      <w:proofErr w:type="spellEnd"/>
+      <w:r>
+        <w:rPr>
+          <w:lang w:val="de-DE"/>
+        </w:rPr>
+        <w:t>.</w:t>
+      </w:r>
+    </w:p>
+    <w:p>
+      <w:pPr>
+        <w:numPr>
+          <w:ilvl w:val="1"/>
+          <w:numId w:val="18"/>
+        </w:numPr>
+        <w:rPr>
+          <w:lang w:val="de-DE"/>
+        </w:rPr>
+      </w:pPr>
+      <w:r>
+        <w:rPr>
+          <w:lang w:val="de-DE"/>
+        </w:rPr>
         <w:t>Wer unterzeichnet das Abnahmeprotokoll.</w:t>
       </w:r>
     </w:p>
@@ -7234,7 +8049,41 @@
         <w:rPr>
           <w:lang w:val="de-DE"/>
         </w:rPr>
+        <w:t>Sobald die Ein/Ausschalt Funktion des Fernsehers nach erfolgreicher Personenerkennung funktioniert.</w:t>
+      </w:r>
+    </w:p>
+    <w:p>
+      <w:pPr>
+        <w:numPr>
+          <w:ilvl w:val="1"/>
+          <w:numId w:val="18"/>
+        </w:numPr>
+        <w:rPr>
+          <w:lang w:val="de-DE"/>
+        </w:rPr>
+      </w:pPr>
+      <w:r>
+        <w:rPr>
+          <w:lang w:val="de-DE"/>
+        </w:rPr>
         <w:t>Werden die nicht funktionalen Anforderungen erfüllt?</w:t>
+      </w:r>
+    </w:p>
+    <w:p>
+      <w:pPr>
+        <w:numPr>
+          <w:ilvl w:val="1"/>
+          <w:numId w:val="18"/>
+        </w:numPr>
+        <w:rPr>
+          <w:lang w:val="de-DE"/>
+        </w:rPr>
+      </w:pPr>
+      <w:r>
+        <w:rPr>
+          <w:lang w:val="de-DE"/>
+        </w:rPr>
+        <w:t>Auch die nicht funktionalen Anforderungen wie Präsentation und Dokumentation des Projekts müssen erfüllt sein.</w:t>
       </w:r>
     </w:p>
     <w:p>
@@ -7304,7 +8153,25 @@
         <w:rPr>
           <w:lang w:val="de-DE"/>
         </w:rPr>
+        <w:lastRenderedPageBreak/>
         <w:t>Sind Gutachten oder Sicherheitsnachweise beizubringen?</w:t>
+      </w:r>
+    </w:p>
+    <w:p>
+      <w:pPr>
+        <w:numPr>
+          <w:ilvl w:val="1"/>
+          <w:numId w:val="18"/>
+        </w:numPr>
+        <w:rPr>
+          <w:lang w:val="de-DE"/>
+        </w:rPr>
+      </w:pPr>
+      <w:r>
+        <w:rPr>
+          <w:lang w:val="de-DE"/>
+        </w:rPr>
+        <w:t>Nein</w:t>
       </w:r>
     </w:p>
     <w:p>
@@ -7331,11 +8198,13 @@
           <w:numId w:val="18"/>
         </w:numPr>
         <w:rPr>
-          <w:lang w:val="de-DE"/>
-        </w:rPr>
-      </w:pPr>
-      <w:r>
-        <w:rPr>
+          <w:highlight w:val="yellow"/>
+          <w:lang w:val="de-DE"/>
+        </w:rPr>
+      </w:pPr>
+      <w:r>
+        <w:rPr>
+          <w:highlight w:val="yellow"/>
           <w:lang w:val="de-DE"/>
         </w:rPr>
         <w:t>Hält das Produkt die vorgeschriebenen Normen und Vorschriften ein?</w:t>
@@ -7349,10 +8218,11 @@
           <w:lang w:val="de-DE"/>
         </w:rPr>
       </w:pPr>
-      <w:bookmarkStart w:id="41" w:name="_Toc92031004"/>
+      <w:bookmarkStart w:id="41" w:name="_Toc94446490"/>
       <w:r>
         <w:rPr>
           <w:i w:val="0"/>
+          <w:highlight w:val="green"/>
           <w:lang w:val="de-DE"/>
         </w:rPr>
         <w:t xml:space="preserve">4.5 </w:t>
@@ -7360,6 +8230,7 @@
       <w:r>
         <w:rPr>
           <w:i w:val="0"/>
+          <w:highlight w:val="green"/>
           <w:lang w:val="de-DE"/>
         </w:rPr>
         <w:t>Lieferbedi</w:t>
@@ -7367,6 +8238,7 @@
       <w:r>
         <w:rPr>
           <w:i w:val="0"/>
+          <w:highlight w:val="green"/>
           <w:lang w:val="de-DE"/>
         </w:rPr>
         <w:t>n</w:t>
@@ -7374,6 +8246,7 @@
       <w:r>
         <w:rPr>
           <w:i w:val="0"/>
+          <w:highlight w:val="green"/>
           <w:lang w:val="de-DE"/>
         </w:rPr>
         <w:t>g</w:t>
@@ -7381,6 +8254,7 @@
       <w:r>
         <w:rPr>
           <w:i w:val="0"/>
+          <w:highlight w:val="green"/>
           <w:lang w:val="de-DE"/>
         </w:rPr>
         <w:t>ungen</w:t>
@@ -7437,16 +8311,37 @@
     </w:p>
     <w:p>
       <w:pPr>
+        <w:rPr>
+          <w:lang w:val="de-DE"/>
+        </w:rPr>
+      </w:pPr>
+    </w:p>
+    <w:p>
+      <w:pPr>
+        <w:rPr>
+          <w:lang w:val="de-DE"/>
+        </w:rPr>
+      </w:pPr>
+      <w:r>
+        <w:rPr>
+          <w:lang w:val="de-DE"/>
+        </w:rPr>
+        <w:t>Die benötigten Komponenten sind von der FH und Herr Schaffer bereitgestellt worden und konnten vor Ort abgeholt werden. Da alle Komponenten bereits vorhanden waren entstand keine Gefahr von Lieferverzögerungen oder ähnlichem.</w:t>
+      </w:r>
+    </w:p>
+    <w:p>
+      <w:pPr>
         <w:pStyle w:val="berschrift2"/>
         <w:rPr>
           <w:i w:val="0"/>
           <w:lang w:val="de-DE"/>
         </w:rPr>
       </w:pPr>
-      <w:bookmarkStart w:id="42" w:name="_Toc92031005"/>
+      <w:bookmarkStart w:id="42" w:name="_Toc94446491"/>
       <w:r>
         <w:rPr>
           <w:i w:val="0"/>
+          <w:highlight w:val="green"/>
           <w:lang w:val="de-DE"/>
         </w:rPr>
         <w:t>4.6</w:t>
@@ -7454,6 +8349,7 @@
       <w:r>
         <w:rPr>
           <w:i w:val="0"/>
+          <w:highlight w:val="green"/>
           <w:lang w:val="de-DE"/>
         </w:rPr>
         <w:t xml:space="preserve"> </w:t>
@@ -7461,6 +8357,7 @@
       <w:r>
         <w:rPr>
           <w:i w:val="0"/>
+          <w:highlight w:val="green"/>
           <w:lang w:val="de-DE"/>
         </w:rPr>
         <w:t>Gewährleistung</w:t>
@@ -7482,17 +8379,87 @@
     </w:p>
     <w:p>
       <w:pPr>
+        <w:rPr>
+          <w:lang w:val="de-DE"/>
+        </w:rPr>
+      </w:pPr>
+    </w:p>
+    <w:p>
+      <w:pPr>
+        <w:rPr>
+          <w:lang w:val="de-DE"/>
+        </w:rPr>
+      </w:pPr>
+      <w:r>
+        <w:rPr>
+          <w:lang w:val="de-DE"/>
+        </w:rPr>
+        <w:t xml:space="preserve">Da es sich um ein Projekt im Rahmen des Studiums handelt und das Produkt in der aktuellen Version vermutlich niemals außerhalb des Projektteams bzw. Von Herrn </w:t>
+      </w:r>
+      <w:r>
+        <w:rPr>
+          <w:lang w:val="de-DE"/>
+        </w:rPr>
+        <w:t>Schaffer</w:t>
+      </w:r>
+      <w:r>
+        <w:rPr>
+          <w:lang w:val="de-DE"/>
+        </w:rPr>
+        <w:t xml:space="preserve"> zur Evaluierung der Projektergebnisse öffentlich zugänglich gemacht werden wird ist dieser Punkt im aktuellen Stand noch nicht ausformuliert und wird gegeben</w:t>
+      </w:r>
+      <w:r>
+        <w:rPr>
+          <w:lang w:val="de-DE"/>
+        </w:rPr>
+        <w:t>enf</w:t>
+      </w:r>
+      <w:r>
+        <w:rPr>
+          <w:lang w:val="de-DE"/>
+        </w:rPr>
+        <w:t>alls später noch ergänzt so bald, dass Produkt den geschützten Bereich der FH verlassen sollte.</w:t>
+      </w:r>
+    </w:p>
+    <w:p>
+      <w:pPr>
+        <w:rPr>
+          <w:lang w:val="de-DE"/>
+        </w:rPr>
+      </w:pPr>
+    </w:p>
+    <w:p>
+      <w:pPr>
+        <w:rPr>
+          <w:lang w:val="de-DE"/>
+        </w:rPr>
+      </w:pPr>
+      <w:r>
+        <w:rPr>
+          <w:lang w:val="de-DE"/>
+        </w:rPr>
+        <w:t>Für den aktuellen Stand wird das Projekt, ohne Gewährleistung übergeben, es wird eine korrekte Verwendung durch den Anwender vorausgesetzt.</w:t>
+      </w:r>
+    </w:p>
+    <w:p>
+      <w:pPr>
+        <w:rPr>
+          <w:lang w:val="de-DE"/>
+        </w:rPr>
+      </w:pPr>
+    </w:p>
+    <w:p>
+      <w:pPr>
         <w:pStyle w:val="berschrift1"/>
         <w:rPr>
           <w:lang w:val="de-DE"/>
         </w:rPr>
       </w:pPr>
-      <w:bookmarkStart w:id="43" w:name="_Toc92031006"/>
-      <w:r>
-        <w:rPr>
-          <w:lang w:val="de-DE"/>
-        </w:rPr>
-        <w:lastRenderedPageBreak/>
+      <w:bookmarkStart w:id="43" w:name="_Toc94446492"/>
+      <w:r>
+        <w:rPr>
+          <w:lang w:val="de-DE"/>
+        </w:rPr>
         <w:t xml:space="preserve">5 </w:t>
       </w:r>
       <w:r>
@@ -7668,11 +8635,12 @@
           <w:lang w:val="de-DE"/>
         </w:rPr>
       </w:pPr>
-      <w:bookmarkStart w:id="44" w:name="_Toc92031007"/>
-      <w:r>
-        <w:rPr>
-          <w:lang w:val="de-DE"/>
-        </w:rPr>
+      <w:bookmarkStart w:id="44" w:name="_Toc94446493"/>
+      <w:r>
+        <w:rPr>
+          <w:lang w:val="de-DE"/>
+        </w:rPr>
+        <w:lastRenderedPageBreak/>
         <w:t xml:space="preserve">6 </w:t>
       </w:r>
       <w:r>
@@ -7690,7 +8658,7 @@
           <w:lang w:val="de-DE"/>
         </w:rPr>
       </w:pPr>
-      <w:bookmarkStart w:id="45" w:name="_Toc92031008"/>
+      <w:bookmarkStart w:id="45" w:name="_Toc94446494"/>
       <w:r>
         <w:rPr>
           <w:lang w:val="de-DE"/>
@@ -9927,6 +10895,7 @@
     <w:name w:val="heading 4"/>
     <w:basedOn w:val="Standard"/>
     <w:next w:val="Standard"/>
+    <w:link w:val="berschrift4Zchn"/>
     <w:qFormat/>
     <w:rsid w:val="00524924"/>
     <w:pPr>
@@ -10051,6 +11020,18 @@
       <w:ind w:left="720"/>
       <w:contextualSpacing/>
     </w:pPr>
+  </w:style>
+  <w:style w:type="character" w:customStyle="1" w:styleId="berschrift4Zchn">
+    <w:name w:val="Überschrift 4 Zchn"/>
+    <w:basedOn w:val="Absatz-Standardschriftart"/>
+    <w:link w:val="berschrift4"/>
+    <w:rsid w:val="00CD5920"/>
+    <w:rPr>
+      <w:b/>
+      <w:bCs/>
+      <w:sz w:val="28"/>
+      <w:szCs w:val="28"/>
+    </w:rPr>
   </w:style>
 </w:styles>
 </file>

</xml_diff>